<commit_message>
changes merged coming from SG
</commit_message>
<xml_diff>
--- a/review/Review-Software quality without testing Part 2.docx
+++ b/review/Review-Software quality without testing Part 2.docx
@@ -1,8 +1,9 @@
 
 <file path=word/document.xml><?xml version="1.0" encoding="utf-8"?>
-<w:document xmlns:wpc="http://schemas.microsoft.com/office/word/2010/wordprocessingCanvas" xmlns:cx="http://schemas.microsoft.com/office/drawing/2014/chartex" xmlns:cx1="http://schemas.microsoft.com/office/drawing/2015/9/8/chartex" xmlns:cx2="http://schemas.microsoft.com/office/drawing/2015/10/21/chartex" xmlns:cx3="http://schemas.microsoft.com/office/drawing/2016/5/9/chartex" xmlns:cx4="http://schemas.microsoft.com/office/drawing/2016/5/10/chartex" xmlns:cx5="http://schemas.microsoft.com/office/drawing/2016/5/11/chartex" xmlns:cx6="http://schemas.microsoft.com/office/drawing/2016/5/12/chartex" xmlns:cx7="http://schemas.microsoft.com/office/drawing/2016/5/13/chartex" xmlns:cx8="http://schemas.microsoft.com/office/drawing/2016/5/14/chartex" xmlns:mc="http://schemas.openxmlformats.org/markup-compatibility/2006" xmlns:aink="http://schemas.microsoft.com/office/drawing/2016/ink" xmlns:am3d="http://schemas.microsoft.com/office/drawing/2017/model3d" xmlns:o="urn:schemas-microsoft-com:office:office" xmlns:r="http://schemas.openxmlformats.org/officeDocument/2006/relationships" xmlns:m="http://schemas.openxmlformats.org/officeDocument/2006/math" xmlns:v="urn:schemas-microsoft-com:vml" xmlns:wp14="http://schemas.microsoft.com/office/word/2010/wordprocessingDrawing" xmlns:wp="http://schemas.openxmlformats.org/drawingml/2006/wordprocessingDrawing" xmlns:w10="urn:schemas-microsoft-com:office:word" xmlns:w="http://schemas.openxmlformats.org/wordprocessingml/2006/main" xmlns:w14="http://schemas.microsoft.com/office/word/2010/wordml" xmlns:w15="http://schemas.microsoft.com/office/word/2012/wordml" xmlns:w16cex="http://schemas.microsoft.com/office/word/2018/wordml/cex" xmlns:w16cid="http://schemas.microsoft.com/office/word/2016/wordml/cid" xmlns:w16="http://schemas.microsoft.com/office/word/2018/wordml" xmlns:w16se="http://schemas.microsoft.com/office/word/2015/wordml/symex" xmlns:wpg="http://schemas.microsoft.com/office/word/2010/wordprocessingGroup" xmlns:wpi="http://schemas.microsoft.com/office/word/2010/wordprocessingInk" xmlns:wne="http://schemas.microsoft.com/office/word/2006/wordml" xmlns:wps="http://schemas.microsoft.com/office/word/2010/wordprocessingShape" mc:Ignorable="w14 w15 w16se w16cid w16 w16cex wp14">
+<w:document xmlns:wpc="http://schemas.microsoft.com/office/word/2010/wordprocessingCanvas" xmlns:cx="http://schemas.microsoft.com/office/drawing/2014/chartex" xmlns:cx1="http://schemas.microsoft.com/office/drawing/2015/9/8/chartex" xmlns:cx2="http://schemas.microsoft.com/office/drawing/2015/10/21/chartex" xmlns:cx3="http://schemas.microsoft.com/office/drawing/2016/5/9/chartex" xmlns:cx4="http://schemas.microsoft.com/office/drawing/2016/5/10/chartex" xmlns:cx5="http://schemas.microsoft.com/office/drawing/2016/5/11/chartex" xmlns:cx6="http://schemas.microsoft.com/office/drawing/2016/5/12/chartex" xmlns:cx7="http://schemas.microsoft.com/office/drawing/2016/5/13/chartex" xmlns:cx8="http://schemas.microsoft.com/office/drawing/2016/5/14/chartex" xmlns:mc="http://schemas.openxmlformats.org/markup-compatibility/2006" xmlns:aink="http://schemas.microsoft.com/office/drawing/2016/ink" xmlns:am3d="http://schemas.microsoft.com/office/drawing/2017/model3d" xmlns:o="urn:schemas-microsoft-com:office:office" xmlns:r="http://schemas.openxmlformats.org/officeDocument/2006/relationships" xmlns:m="http://schemas.openxmlformats.org/officeDocument/2006/math" xmlns:v="urn:schemas-microsoft-com:vml" xmlns:wp14="http://schemas.microsoft.com/office/word/2010/wordprocessingDrawing" xmlns:wp="http://schemas.openxmlformats.org/drawingml/2006/wordprocessingDrawing" xmlns:w10="urn:schemas-microsoft-com:office:word" xmlns:w="http://schemas.openxmlformats.org/wordprocessingml/2006/main" xmlns:w14="http://schemas.microsoft.com/office/word/2010/wordml" xmlns:w15="http://schemas.microsoft.com/office/word/2012/wordml" xmlns:w16cid="http://schemas.microsoft.com/office/word/2016/wordml/cid" xmlns:w16se="http://schemas.microsoft.com/office/word/2015/wordml/symex" xmlns:wpg="http://schemas.microsoft.com/office/word/2010/wordprocessingGroup" xmlns:wpi="http://schemas.microsoft.com/office/word/2010/wordprocessingInk" xmlns:wne="http://schemas.microsoft.com/office/word/2006/wordml" xmlns:wps="http://schemas.microsoft.com/office/word/2010/wordprocessingShape" mc:Ignorable="w14 w15 w16se w16cid wp14">
   <w:body>
     <w:p>
+      <w:bookmarkStart w:id="0" w:name="_GoBack"/>
       <w:r>
         <w:t># Software quality without testing Part 2</w:t>
       </w:r>
@@ -54,41 +55,87 @@
     </w:p>
     <w:p/>
     <w:p>
-      <w:commentRangeStart w:id="0"/>
-      <w:r>
+      <w:r>
+        <w:lastRenderedPageBreak/>
         <w:t>But first we want to introduce you to the quality hopper, which is merely a visual aid of what we think is important to build a framework for our quality-mindset</w:t>
       </w:r>
-      <w:commentRangeEnd w:id="0"/>
-      <w:r>
-        <w:rPr>
-          <w:rStyle w:val="CommentReference"/>
-        </w:rPr>
-        <w:commentReference w:id="0"/>
-      </w:r>
-    </w:p>
-    <w:p/>
-    <w:p>
-      <w:commentRangeStart w:id="1"/>
-      <w:r>
-        <w:t>&lt;span style="display:block;text-align:center"&gt;![Quality-hopper-Frame](images\Quality-hopper-</w:t>
-      </w:r>
-      <w:bookmarkStart w:id="2" w:name="_GoBack"/>
-      <w:r>
-        <w:t>theFrame.png)&lt;/span&gt;</w:t>
-      </w:r>
-      <w:commentRangeEnd w:id="1"/>
-      <w:r>
-        <w:rPr>
-          <w:rStyle w:val="CommentReference"/>
-        </w:rPr>
-        <w:commentReference w:id="1"/>
-      </w:r>
-    </w:p>
-    <w:bookmarkEnd w:id="2"/>
-    <w:p/>
-    <w:p>
-      <w:r>
-        <w:t>We highlighted "The Team" and "Team Spirit" and we talked already about how important it is to have a good team spirit. We'll go now shortly into the typical roles of a team and their responsibility's regarding a quality-mindset.</w:t>
+      <w:r>
+        <w:t>.</w:t>
+      </w:r>
+      <w:r>
+        <w:t xml:space="preserve"> </w:t>
+      </w:r>
+      <w:r>
+        <w:t xml:space="preserve">As you can see the quality hopper contains things like coding guidelines, clean code </w:t>
+      </w:r>
+      <w:r>
+        <w:t>principles</w:t>
+      </w:r>
+      <w:r>
+        <w:t>, architecture, tooling and so on</w:t>
+      </w:r>
+      <w:r>
+        <w:t xml:space="preserve"> and should be a </w:t>
+      </w:r>
+      <w:r>
+        <w:t>represent</w:t>
+      </w:r>
+      <w:r>
+        <w:t xml:space="preserve">ation of </w:t>
+      </w:r>
+      <w:r>
+        <w:t xml:space="preserve">component </w:t>
+      </w:r>
+      <w:r>
+        <w:t>in a software lifecycle</w:t>
+      </w:r>
+      <w:r>
+        <w:t>.</w:t>
+      </w:r>
+      <w:r>
+        <w:t xml:space="preserve"> </w:t>
+      </w:r>
+      <w:r>
+        <w:t xml:space="preserve">Not the </w:t>
+      </w:r>
+      <w:r>
+        <w:t>technical</w:t>
+      </w:r>
+      <w:r>
+        <w:t xml:space="preserve"> implementation</w:t>
+      </w:r>
+      <w:r>
+        <w:t>,</w:t>
+      </w:r>
+      <w:r>
+        <w:t xml:space="preserve"> but</w:t>
+      </w:r>
+      <w:r>
+        <w:t xml:space="preserve"> </w:t>
+      </w:r>
+      <w:r>
+        <w:t xml:space="preserve">all the moving parts which are responsible to create a </w:t>
+      </w:r>
+      <w:r>
+        <w:t>high-quality</w:t>
+      </w:r>
+      <w:r>
+        <w:t xml:space="preserve"> product. </w:t>
+      </w:r>
+    </w:p>
+    <w:p/>
+    <w:p>
+      <w:r>
+        <w:t>&lt;span style="display:block;text-align:center"&gt;![Quality-hopper-Frame](images\Quality-hopper-theFrame.png)&lt;/span&gt;</w:t>
+      </w:r>
+    </w:p>
+    <w:p/>
+    <w:p>
+      <w:r>
+        <w:t>For this chapter, w</w:t>
+      </w:r>
+      <w:r>
+        <w:t>e highlighted "The Team" and "Team Spirit" and we talked already about how important it is to have a good team spirit. We'll go now shortly into the typical roles of a team and their responsibility's regarding a quality-mindset.</w:t>
       </w:r>
     </w:p>
     <w:p/>
@@ -138,16 +185,8 @@
       <w:r>
         <w:t xml:space="preserve">  * A realistic deadline based on a realistic estimation coming from the whole team (not only the </w:t>
       </w:r>
-      <w:commentRangeStart w:id="3"/>
-      <w:r>
-        <w:t>Project Owner</w:t>
-      </w:r>
-      <w:commentRangeEnd w:id="3"/>
-      <w:r>
-        <w:rPr>
-          <w:rStyle w:val="CommentReference"/>
-        </w:rPr>
-        <w:commentReference w:id="3"/>
+      <w:r>
+        <w:t>Business roles</w:t>
       </w:r>
       <w:r>
         <w:t>).</w:t>
@@ -177,15 +216,7 @@
     <w:p/>
     <w:p>
       <w:r>
-        <w:t>As the link between the business-side and technical implementation the Business roles do have the responsibility to translate the stakeholder’s requirements into manageable but also implementable packages, therefor people in these roles do need the skillset to communicate with both sides of the development process. This role has the challenging task to manage expectations and communication of realistic timelines and delays of deadlines to the stakeholder. But also needs to work close with the dev-team by translating requirements from a visionary view or idea (Stakeholder) to implementable epics, user-stories and acceptance criteria. It is important, that these roles don't talk about a technical detail, but about the feature’s behaviour. BRs should only explain what a feature should do in certain situations. Based on that BRs should work with the dev team on a common understanding for epics and user-stories and define the acceptance criteria</w:t>
-      </w:r>
-      <w:del w:id="4" w:author="Stefan Gwihs" w:date="2019-07-12T10:40:00Z">
-        <w:r>
-          <w:delText>'s</w:delText>
-        </w:r>
-      </w:del>
-      <w:r>
-        <w:t xml:space="preserve"> accordingly.</w:t>
+        <w:t>As the link between the business-side and technical implementation the Business roles do have the responsibility to translate the stakeholder’s requirements into manageable but also implementable packages, therefor people in these roles do need the skillset to communicate with both sides of the development process. This role has the challenging task to manage expectations and communication of realistic timelines and delays of deadlines to the stakeholder. But also needs to work close with the dev-team by translating requirements from a visionary view or idea (Stakeholder) to implementable epics, user-stories and acceptance criteria. It is important, that these roles don't talk about a technical detail, but about the feature’s behaviour. BRs should only explain what a feature should do in certain situations. Based on that BRs should work with the dev team on a common understanding for epics and user-stories and define the acceptance criteria accordingly.</w:t>
       </w:r>
     </w:p>
     <w:p>
@@ -243,57 +274,26 @@
     <w:p/>
     <w:p>
       <w:r>
-        <w:t>A developer develops software obviously. But that also means a developer is the main source when it comes to make sure quality is as high as expected, especially the part where we talk about implementing the right software. Since people in this role, implement and develop the vision and ideas of a stakeholder, they need to understand perfectly well what it is they need to implement. In our experience this often proofs to be the main source of failing projects. Since communication is lacking clarity often features are implemented which don't deliver the expected output. A developer must ask question</w:t>
-      </w:r>
-      <w:ins w:id="5" w:author="Stefan Gwihs" w:date="2019-07-12T10:30:00Z">
-        <w:r>
-          <w:t>s</w:t>
-        </w:r>
-      </w:ins>
-      <w:r>
-        <w:t>. He needs to use the platforms for grooming, refining and planning to get on the same page as the stakeholder and BRs. Only if the development-team has a full set of acceptance criteria</w:t>
-      </w:r>
-      <w:del w:id="6" w:author="Stefan Gwihs" w:date="2019-07-12T10:31:00Z">
-        <w:r>
-          <w:delText>'</w:delText>
-        </w:r>
-      </w:del>
-      <w:del w:id="7" w:author="Stefan Gwihs" w:date="2019-07-12T10:40:00Z">
-        <w:r>
-          <w:delText>s</w:delText>
-        </w:r>
-      </w:del>
-      <w:r>
-        <w:t xml:space="preserve"> and full understanding of the business-side of a story, only than a full commitment should be and can be given. The reality often is different, the development-team is pushed to an early commitment, acceptance criteria</w:t>
-      </w:r>
-      <w:del w:id="8" w:author="Stefan Gwihs" w:date="2019-07-12T10:31:00Z">
-        <w:r>
-          <w:delText>'</w:delText>
-        </w:r>
-      </w:del>
-      <w:del w:id="9" w:author="Stefan Gwihs" w:date="2019-07-12T10:40:00Z">
-        <w:r>
-          <w:delText>s</w:delText>
-        </w:r>
-      </w:del>
-      <w:r>
-        <w:t xml:space="preserve"> are often not well formulated and stories don't have a clear purpose, obviously that makes it hard to implement the right feature, meaning, that the idea and the vison of the stakeholder in not realized.</w:t>
+        <w:t xml:space="preserve">A developer develops software obviously. But that also means a developer is the main source when it comes to make sure quality is as high as expected, especially the part where we talk about implementing the right software. Since people in this role, implement and develop the vision and ideas of a stakeholder, they need to understand perfectly well what it is they need to implement. In our experience this often proofs to be the main source of failing projects. Since communication is lacking clarity often features are implemented which don't deliver the expected output. A developer </w:t>
+      </w:r>
+      <w:r>
+        <w:lastRenderedPageBreak/>
+        <w:t>must ask question</w:t>
+      </w:r>
+      <w:r>
+        <w:t>s</w:t>
+      </w:r>
+      <w:r>
+        <w:t>. He needs to use the platforms for grooming, refining and planning to get on the same page as the stakeholder and BRs. Only if the development-team has a full set of acceptance criteria and full understanding of the business-side of a story, only than a full commitment should be and can be given. The reality often is different, the development-team is pushed to an early commitment, acceptance criteria are often not well formulated and stories don't have a clear purpose, obviously that makes it hard to implement the right feature, meaning, that the idea and the vison of the stakeholder in not realized.</w:t>
       </w:r>
     </w:p>
     <w:p>
       <w:r>
         <w:t xml:space="preserve">Also challenges for a developer are, and we'll not go into details here since we will talk about this in detail in part three, things like versioning, automation of build-, deploy- and delivery-systems, framework selection, code-guideline coaching junior </w:t>
       </w:r>
-      <w:del w:id="10" w:author="Stefan Gwihs" w:date="2019-07-12T10:32:00Z">
-        <w:r>
-          <w:delText xml:space="preserve">stuff </w:delText>
-        </w:r>
-      </w:del>
-      <w:ins w:id="11" w:author="Stefan Gwihs" w:date="2019-07-12T10:32:00Z">
-        <w:r>
-          <w:t xml:space="preserve">staff </w:t>
-        </w:r>
-      </w:ins>
+      <w:r>
+        <w:t xml:space="preserve">staff </w:t>
+      </w:r>
       <w:r>
         <w:t>in the art of clean coding and clean architecture, selecting the right architecture for the product and the right patterns to implementing new features. Finally, how to implement proper unit-tests during the development of features.</w:t>
       </w:r>
@@ -308,16 +308,17 @@
       <w:r>
         <w:t xml:space="preserve">* Deep Technical knowledge of environment and </w:t>
       </w:r>
-      <w:commentRangeStart w:id="12"/>
-      <w:r>
-        <w:t xml:space="preserve">product </w:t>
-      </w:r>
-      <w:commentRangeEnd w:id="12"/>
-      <w:r>
-        <w:rPr>
-          <w:rStyle w:val="CommentReference"/>
-        </w:rPr>
-        <w:commentReference w:id="12"/>
+      <w:r>
+        <w:t xml:space="preserve">the software which is in </w:t>
+      </w:r>
+      <w:r>
+        <w:t>development</w:t>
+      </w:r>
+      <w:r>
+        <w:t>,</w:t>
+      </w:r>
+      <w:r>
+        <w:t xml:space="preserve"> </w:t>
       </w:r>
       <w:r>
         <w:t xml:space="preserve">depending on role in the development team and seniority level  </w:t>
@@ -357,16 +358,9 @@
       <w:r>
         <w:t xml:space="preserve">  * reviewing </w:t>
       </w:r>
-      <w:ins w:id="13" w:author="Stefan Gwihs" w:date="2019-07-12T10:34:00Z">
-        <w:r>
-          <w:t>c</w:t>
-        </w:r>
-      </w:ins>
-      <w:del w:id="14" w:author="Stefan Gwihs" w:date="2019-07-12T10:34:00Z">
-        <w:r>
-          <w:delText>C</w:delText>
-        </w:r>
-      </w:del>
+      <w:r>
+        <w:t>c</w:t>
+      </w:r>
       <w:r>
         <w:t>ode.</w:t>
       </w:r>
@@ -390,49 +384,22 @@
       <w:r>
         <w:t xml:space="preserve">* </w:t>
       </w:r>
-      <w:ins w:id="15" w:author="Stefan Gwihs" w:date="2019-07-12T10:34:00Z">
-        <w:r>
-          <w:t>c</w:t>
-        </w:r>
-      </w:ins>
-      <w:del w:id="16" w:author="Stefan Gwihs" w:date="2019-07-12T10:34:00Z">
-        <w:r>
-          <w:delText>C</w:delText>
-        </w:r>
-      </w:del>
+      <w:r>
+        <w:t>c</w:t>
+      </w:r>
       <w:r>
         <w:t xml:space="preserve">hallenging </w:t>
       </w:r>
-      <w:ins w:id="17" w:author="Stefan Gwihs" w:date="2019-07-12T10:34:00Z">
-        <w:r>
-          <w:t>r</w:t>
-        </w:r>
-      </w:ins>
-      <w:del w:id="18" w:author="Stefan Gwihs" w:date="2019-07-12T10:34:00Z">
-        <w:r>
-          <w:delText>R</w:delText>
-        </w:r>
-      </w:del>
+      <w:r>
+        <w:t>r</w:t>
+      </w:r>
       <w:r>
         <w:t>equirements and user stories</w:t>
       </w:r>
     </w:p>
     <w:p>
       <w:r>
-        <w:t xml:space="preserve">  * This is most important to get the user stories and acceptance criteria</w:t>
-      </w:r>
-      <w:del w:id="19" w:author="Stefan Gwihs" w:date="2019-07-12T10:34:00Z">
-        <w:r>
-          <w:delText>'</w:delText>
-        </w:r>
-      </w:del>
-      <w:del w:id="20" w:author="Stefan Gwihs" w:date="2019-07-12T10:40:00Z">
-        <w:r>
-          <w:delText>s</w:delText>
-        </w:r>
-      </w:del>
-      <w:r>
-        <w:t>, development-teams need to successfully implement features.</w:t>
+        <w:t xml:space="preserve">  * This is most important to get the user stories and acceptance criteria, development-teams need to successfully implement features.</w:t>
       </w:r>
     </w:p>
     <w:p>
@@ -451,26 +418,11 @@
       <w:r>
         <w:t xml:space="preserve">A well-trained Quality Engineer (doesn't matter if manual or automation engineer), should bring a vast knowledge of quality and well establish quality mindset into his team. Test-planning, -design, -execution and implementation of automated tests is the daily business of a person working in QA, but before that the experience of a QA-Engineer can be used to setup a quality friendly organisation. Challenging </w:t>
       </w:r>
-      <w:ins w:id="21" w:author="Stefan Gwihs" w:date="2019-07-12T10:36:00Z">
-        <w:r>
-          <w:t>r</w:t>
-        </w:r>
-      </w:ins>
-      <w:del w:id="22" w:author="Stefan Gwihs" w:date="2019-07-12T10:36:00Z">
-        <w:r>
-          <w:delText>R</w:delText>
-        </w:r>
-      </w:del>
-      <w:r>
-        <w:t>equirements and cooperate with stakeholders and BRs during defining user-stories and acceptance criteria</w:t>
-      </w:r>
-      <w:del w:id="23" w:author="Stefan Gwihs" w:date="2019-07-12T10:40:00Z">
-        <w:r>
-          <w:delText>'s</w:delText>
-        </w:r>
-      </w:del>
-      <w:r>
-        <w:t xml:space="preserve"> especially with the view for flaws in behavioural design during the early stages of a software lifecycle, are important skills which a QA-Engineer should have and put to use in a way that the whole team profits and learns from it.</w:t>
+      <w:r>
+        <w:t>r</w:t>
+      </w:r>
+      <w:r>
+        <w:t>equirements and cooperate with stakeholders and BRs during defining user-stories and acceptance criteria especially with the view for flaws in behavioural design during the early stages of a software lifecycle, are important skills which a QA-Engineer should have and put to use in a way that the whole team profits and learns from it.</w:t>
       </w:r>
     </w:p>
     <w:p/>
@@ -561,6 +513,7 @@
     </w:p>
     <w:p>
       <w:r>
+        <w:lastRenderedPageBreak/>
         <w:t xml:space="preserve">  * performance changes (e.g. application takes to long to load and UI test-automation fails therefore)</w:t>
       </w:r>
     </w:p>
@@ -577,15 +530,7 @@
     <w:p/>
     <w:p>
       <w:r>
-        <w:t>During the description of the individual roles, we mentioned requirements user-stories and acceptance criteria</w:t>
-      </w:r>
-      <w:del w:id="24" w:author="Stefan Gwihs" w:date="2019-07-12T10:41:00Z">
-        <w:r>
-          <w:delText>'s</w:delText>
-        </w:r>
-      </w:del>
-      <w:r>
-        <w:t>, quite a bit, also it's part of the quality hopper, therefore we'll give you a very brief look at our take on that. Briefly because that is a topic which could fill article by itself and we don't want to overdo it.</w:t>
+        <w:t>During the description of the individual roles, we mentioned requirements user-stories and acceptance criteria, quite a bit, also it's part of the quality hopper, therefore we'll give you a very brief look at our take on that. Briefly because that is a topic which could fill article by itself and we don't want to overdo it.</w:t>
       </w:r>
     </w:p>
     <w:p/>
@@ -622,18 +567,16 @@
     </w:p>
     <w:p>
       <w:r>
-        <w:t xml:space="preserve">Don't get us wrong, this story is exaggerated, we dearly hope that we don't have to work with this kind of peoples but, </w:t>
-      </w:r>
-      <w:commentRangeStart w:id="25"/>
-      <w:r>
-        <w:t xml:space="preserve">the essence of the story </w:t>
-      </w:r>
-      <w:commentRangeEnd w:id="25"/>
-      <w:r>
-        <w:rPr>
-          <w:rStyle w:val="CommentReference"/>
-        </w:rPr>
-        <w:commentReference w:id="25"/>
+        <w:t>Don't get us wrong, this story is exaggerated, we dearly hope that we don't have to work with this kind of people but, the essence of the story</w:t>
+      </w:r>
+      <w:r>
+        <w:t xml:space="preserve">, that we need more detailed </w:t>
+      </w:r>
+      <w:r>
+        <w:t>requirements</w:t>
+      </w:r>
+      <w:r>
+        <w:t xml:space="preserve"> and a better picture of the stakeholders expectations, </w:t>
       </w:r>
       <w:r>
         <w:t>is true, and happens all the time.</w:t>
@@ -647,16 +590,11 @@
     </w:p>
     <w:p/>
     <w:p>
-      <w:commentRangeStart w:id="26"/>
-      <w:r>
-        <w:t xml:space="preserve">Without clearly defined requirements and therefor good </w:t>
-      </w:r>
-      <w:commentRangeEnd w:id="26"/>
-      <w:r>
-        <w:rPr>
-          <w:rStyle w:val="CommentReference"/>
-        </w:rPr>
-        <w:commentReference w:id="26"/>
+      <w:r>
+        <w:t>Without clearly defined requirements</w:t>
+      </w:r>
+      <w:r>
+        <w:t xml:space="preserve">, which we than could use to create well designed </w:t>
       </w:r>
       <w:r>
         <w:t>user-stories, we can't hope to build the right software. we do understand different things if not clarified properly.</w:t>
@@ -670,26 +608,13 @@
     </w:p>
     <w:p>
       <w:r>
+        <w:lastRenderedPageBreak/>
         <w:t>**Epics** can be a breakdown of a requirement into estimable and plannable units. An epic should go more into details since it's a part of a requirement, it is possible to define very clearly what should be implemented, what not, and when is the epic successfully done. &lt;br&gt;</w:t>
       </w:r>
     </w:p>
     <w:p>
       <w:r>
-        <w:t xml:space="preserve">**User-stories** should be the most detailed part of the whole process. Requirements and Epics are important to understand where we want to go. But user-stories tell us how to go there. User stories should tell us what the goal is and </w:t>
-      </w:r>
-      <w:commentRangeStart w:id="27"/>
-      <w:r>
-        <w:t>why it’s needed in a clearly defined way</w:t>
-      </w:r>
-      <w:commentRangeEnd w:id="27"/>
-      <w:r>
-        <w:rPr>
-          <w:rStyle w:val="CommentReference"/>
-        </w:rPr>
-        <w:commentReference w:id="27"/>
-      </w:r>
-      <w:r>
-        <w:t>:</w:t>
+        <w:t>**User-stories** should be the most detailed part of the whole process. Requirements and Epics are important to understand where we want to go. But user-stories tell us how to go there. User stories should tell us what the goal is and why it’s needed in a clearly defined way:</w:t>
       </w:r>
     </w:p>
     <w:p/>
@@ -713,67 +638,118 @@
       <w:r>
         <w:t xml:space="preserve">A user-story should only explain the behaviour of a feature. We don't want to describe technical details since a user-story can be and should be used as reference and documentation for a feature. A big part of user-stories are acceptance </w:t>
       </w:r>
-      <w:ins w:id="28" w:author="Stefan Gwihs" w:date="2019-07-12T10:39:00Z">
-        <w:r>
-          <w:t>c</w:t>
-        </w:r>
-      </w:ins>
-      <w:del w:id="29" w:author="Stefan Gwihs" w:date="2019-07-12T10:39:00Z">
-        <w:r>
-          <w:delText>C</w:delText>
-        </w:r>
-      </w:del>
-      <w:r>
-        <w:t>riteria</w:t>
-      </w:r>
-      <w:del w:id="30" w:author="Stefan Gwihs" w:date="2019-07-12T10:39:00Z">
-        <w:r>
-          <w:delText>'s</w:delText>
-        </w:r>
-      </w:del>
-      <w:r>
-        <w:t xml:space="preserve"> &lt;br&gt;</w:t>
-      </w:r>
-    </w:p>
-    <w:p>
-      <w:r>
-        <w:t xml:space="preserve">**Acceptance Criteria** help as to distinct the goal of a story. They give us behaviour for different situation and edge cases. </w:t>
-      </w:r>
-      <w:commentRangeStart w:id="31"/>
-      <w:commentRangeStart w:id="32"/>
-      <w:r>
-        <w:t xml:space="preserve">Behaviour Driven Development (BDD) has proofed very well to write acceptance criteria. </w:t>
-      </w:r>
-      <w:commentRangeEnd w:id="31"/>
-      <w:r>
-        <w:rPr>
-          <w:rStyle w:val="CommentReference"/>
-        </w:rPr>
-        <w:commentReference w:id="31"/>
-      </w:r>
-      <w:commentRangeEnd w:id="32"/>
-      <w:r>
-        <w:rPr>
-          <w:rStyle w:val="CommentReference"/>
-        </w:rPr>
-        <w:commentReference w:id="32"/>
-      </w:r>
-      <w:r>
-        <w:t xml:space="preserve">We could use the syntax to unify communication but also us it as a "building pattern" to write them with only the behaviour in mind. </w:t>
-      </w:r>
-      <w:commentRangeStart w:id="33"/>
-      <w:r>
-        <w:t xml:space="preserve">The syntax for BDD </w:t>
-      </w:r>
-      <w:commentRangeEnd w:id="33"/>
-      <w:r>
-        <w:rPr>
-          <w:rStyle w:val="CommentReference"/>
-        </w:rPr>
-        <w:commentReference w:id="33"/>
-      </w:r>
-      <w:r>
-        <w:t xml:space="preserve">is simple, structured and natural based and has only a couple of keywords. </w:t>
+      <w:r>
+        <w:t>c</w:t>
+      </w:r>
+      <w:r>
+        <w:t>riteria &lt;br&gt;</w:t>
+      </w:r>
+    </w:p>
+    <w:p>
+      <w:r>
+        <w:t>**Acceptance Criteria** help as to distinct the goal of a story. They give us behaviour for different situation and edge cases. Behaviour Driven Development (BDD)</w:t>
+      </w:r>
+      <w:r>
+        <w:t>, or</w:t>
+      </w:r>
+      <w:r>
+        <w:t xml:space="preserve"> better said,</w:t>
+      </w:r>
+      <w:r>
+        <w:t xml:space="preserve"> the idea of describing</w:t>
+      </w:r>
+      <w:r>
+        <w:t xml:space="preserve"> acceptance criteria not technical but with behaviour </w:t>
+      </w:r>
+      <w:r>
+        <w:t xml:space="preserve">has proofed </w:t>
+      </w:r>
+      <w:r>
+        <w:t xml:space="preserve">to work </w:t>
+      </w:r>
+      <w:r>
+        <w:t>very well</w:t>
+      </w:r>
+      <w:r>
+        <w:t>.</w:t>
+      </w:r>
+      <w:r>
+        <w:t xml:space="preserve"> We could use the </w:t>
+      </w:r>
+      <w:r>
+        <w:t xml:space="preserve">Gherkin </w:t>
+      </w:r>
+      <w:r>
+        <w:t>syntax to unify communication</w:t>
+      </w:r>
+      <w:r>
+        <w:t xml:space="preserve"> </w:t>
+      </w:r>
+      <w:r>
+        <w:t>and</w:t>
+      </w:r>
+      <w:r>
+        <w:t xml:space="preserve"> us it as a "building pattern" to write </w:t>
+      </w:r>
+      <w:r>
+        <w:t>acceptance criteria</w:t>
+      </w:r>
+      <w:r>
+        <w:t xml:space="preserve"> </w:t>
+      </w:r>
+      <w:r>
+        <w:t>which</w:t>
+      </w:r>
+      <w:r>
+        <w:t xml:space="preserve"> </w:t>
+      </w:r>
+      <w:r>
+        <w:t>only the</w:t>
+      </w:r>
+      <w:r>
+        <w:t xml:space="preserve"> describe</w:t>
+      </w:r>
+      <w:r>
+        <w:t xml:space="preserve"> behaviour. The </w:t>
+      </w:r>
+      <w:r>
+        <w:t>Gherkin</w:t>
+      </w:r>
+      <w:r>
+        <w:t xml:space="preserve"> syntax</w:t>
+      </w:r>
+      <w:r>
+        <w:t xml:space="preserve"> </w:t>
+      </w:r>
+      <w:r>
+        <w:t>is simple,</w:t>
+      </w:r>
+      <w:r>
+        <w:t xml:space="preserve"> it’s</w:t>
+      </w:r>
+      <w:r>
+        <w:t xml:space="preserve"> </w:t>
+      </w:r>
+      <w:r>
+        <w:t xml:space="preserve">a </w:t>
+      </w:r>
+      <w:r>
+        <w:t>structured and natural</w:t>
+      </w:r>
+      <w:r>
+        <w:t xml:space="preserve"> language</w:t>
+      </w:r>
+      <w:r>
+        <w:t xml:space="preserve"> based and </w:t>
+      </w:r>
+      <w:r>
+        <w:t>uses</w:t>
+      </w:r>
+      <w:r>
+        <w:t xml:space="preserve"> </w:t>
+      </w:r>
+      <w:r>
+        <w:t xml:space="preserve">only a couple of keywords. </w:t>
       </w:r>
     </w:p>
     <w:p/>
@@ -797,47 +773,20 @@
       <w:r>
         <w:t>**Tasks** gives us a way to break down user-stories even more</w:t>
       </w:r>
-      <w:ins w:id="34" w:author="Stefan Gwihs" w:date="2019-07-12T10:52:00Z">
-        <w:r>
-          <w:t xml:space="preserve"> </w:t>
-        </w:r>
-      </w:ins>
-      <w:del w:id="35" w:author="Stefan Gwihs" w:date="2019-07-12T10:52:00Z">
-        <w:r>
-          <w:delText>. A</w:delText>
-        </w:r>
-      </w:del>
-      <w:ins w:id="36" w:author="Stefan Gwihs" w:date="2019-07-12T10:52:00Z">
-        <w:r>
-          <w:t>a</w:t>
-        </w:r>
-      </w:ins>
+      <w:r>
+        <w:t xml:space="preserve"> a</w:t>
+      </w:r>
       <w:r>
         <w:t>nd go into technical details of the implementation.</w:t>
       </w:r>
     </w:p>
     <w:p>
       <w:r>
-        <w:t>Some teams will go so far and define API</w:t>
-      </w:r>
-      <w:del w:id="37" w:author="Stefan Gwihs" w:date="2019-07-12T10:51:00Z">
-        <w:r>
-          <w:delText>'</w:delText>
-        </w:r>
-      </w:del>
-      <w:r>
-        <w:t xml:space="preserve">s, </w:t>
-      </w:r>
-      <w:ins w:id="38" w:author="Stefan Gwihs" w:date="2019-07-12T10:48:00Z">
-        <w:r>
-          <w:t>c</w:t>
-        </w:r>
-      </w:ins>
-      <w:del w:id="39" w:author="Stefan Gwihs" w:date="2019-07-12T10:48:00Z">
-        <w:r>
-          <w:delText>C</w:delText>
-        </w:r>
-      </w:del>
+        <w:t xml:space="preserve">Some teams will go so far and define APIs, </w:t>
+      </w:r>
+      <w:r>
+        <w:t>c</w:t>
+      </w:r>
       <w:r>
         <w:t>lasses or even methods during the planning so a feature-team can work on that story regardless if some necessary part of feature is implemented.</w:t>
       </w:r>
@@ -864,6 +813,7 @@
       <w:r>
         <w:t>**In Part three** we'll cover categories of projects and how to select the right project for your needs. How to setup a quality friendly technical environment in which it is possible to deliver quality before we move into testing the software.</w:t>
       </w:r>
+      <w:bookmarkEnd w:id="0"/>
     </w:p>
     <w:sectPr>
       <w:pgSz w:w="11906" w:h="16838"/>
@@ -875,238 +825,12 @@
 </w:document>
 </file>
 
-<file path=word/comments.xml><?xml version="1.0" encoding="utf-8"?>
-<w:comments xmlns:wpc="http://schemas.microsoft.com/office/word/2010/wordprocessingCanvas" xmlns:cx="http://schemas.microsoft.com/office/drawing/2014/chartex" xmlns:cx1="http://schemas.microsoft.com/office/drawing/2015/9/8/chartex" xmlns:cx2="http://schemas.microsoft.com/office/drawing/2015/10/21/chartex" xmlns:cx3="http://schemas.microsoft.com/office/drawing/2016/5/9/chartex" xmlns:cx4="http://schemas.microsoft.com/office/drawing/2016/5/10/chartex" xmlns:cx5="http://schemas.microsoft.com/office/drawing/2016/5/11/chartex" xmlns:cx6="http://schemas.microsoft.com/office/drawing/2016/5/12/chartex" xmlns:cx7="http://schemas.microsoft.com/office/drawing/2016/5/13/chartex" xmlns:cx8="http://schemas.microsoft.com/office/drawing/2016/5/14/chartex" xmlns:mc="http://schemas.openxmlformats.org/markup-compatibility/2006" xmlns:aink="http://schemas.microsoft.com/office/drawing/2016/ink" xmlns:am3d="http://schemas.microsoft.com/office/drawing/2017/model3d" xmlns:o="urn:schemas-microsoft-com:office:office" xmlns:r="http://schemas.openxmlformats.org/officeDocument/2006/relationships" xmlns:m="http://schemas.openxmlformats.org/officeDocument/2006/math" xmlns:v="urn:schemas-microsoft-com:vml" xmlns:wp14="http://schemas.microsoft.com/office/word/2010/wordprocessingDrawing" xmlns:wp="http://schemas.openxmlformats.org/drawingml/2006/wordprocessingDrawing" xmlns:w10="urn:schemas-microsoft-com:office:word" xmlns:w="http://schemas.openxmlformats.org/wordprocessingml/2006/main" xmlns:w14="http://schemas.microsoft.com/office/word/2010/wordml" xmlns:w15="http://schemas.microsoft.com/office/word/2012/wordml" xmlns:w16cex="http://schemas.microsoft.com/office/word/2018/wordml/cex" xmlns:w16cid="http://schemas.microsoft.com/office/word/2016/wordml/cid" xmlns:w16="http://schemas.microsoft.com/office/word/2018/wordml" xmlns:w16se="http://schemas.microsoft.com/office/word/2015/wordml/symex" xmlns:wpg="http://schemas.microsoft.com/office/word/2010/wordprocessingGroup" xmlns:wpi="http://schemas.microsoft.com/office/word/2010/wordprocessingInk" xmlns:wne="http://schemas.microsoft.com/office/word/2006/wordml" xmlns:wps="http://schemas.microsoft.com/office/word/2010/wordprocessingShape" mc:Ignorable="w14 w15 w16se w16cid w16 w16cex wp14">
-  <w:comment w:id="0" w:author="Stefan Gwihs" w:date="2019-07-12T10:21:00Z" w:initials="SG">
-    <w:p>
-      <w:pPr>
-        <w:pStyle w:val="CommentText"/>
-      </w:pPr>
-      <w:r>
-        <w:rPr>
-          <w:rStyle w:val="CommentReference"/>
-        </w:rPr>
-        <w:annotationRef/>
-      </w:r>
-      <w:r>
-        <w:t xml:space="preserve">Okay I saw the visual on github, however I think you need at least give a short introduction what it is supposed to represent. </w:t>
-      </w:r>
-    </w:p>
-  </w:comment>
-  <w:comment w:id="1" w:author="Stefan Gwihs" w:date="2019-07-11T13:34:00Z" w:initials="SG">
-    <w:p>
-      <w:pPr>
-        <w:pStyle w:val="CommentText"/>
-      </w:pPr>
-      <w:r>
-        <w:rPr>
-          <w:rStyle w:val="CommentReference"/>
-        </w:rPr>
-        <w:annotationRef/>
-      </w:r>
-      <w:r>
-        <w:t xml:space="preserve">Could you </w:t>
-      </w:r>
-      <w:r>
-        <w:t>please provide the images as well? Especially in this case</w:t>
-      </w:r>
-    </w:p>
-  </w:comment>
-  <w:comment w:id="3" w:author="Stefan Gwihs" w:date="2019-07-12T10:24:00Z" w:initials="SG">
-    <w:p>
-      <w:pPr>
-        <w:pStyle w:val="CommentText"/>
-      </w:pPr>
-      <w:r>
-        <w:rPr>
-          <w:rStyle w:val="CommentReference"/>
-        </w:rPr>
-        <w:annotationRef/>
-      </w:r>
-      <w:r>
-        <w:t>Who is the “Project Owner”? It is the only time your reference this role</w:t>
-      </w:r>
-    </w:p>
-  </w:comment>
-  <w:comment w:id="12" w:author="Stefan Gwihs" w:date="2019-07-12T10:33:00Z" w:initials="SG">
-    <w:p>
-      <w:pPr>
-        <w:pStyle w:val="CommentText"/>
-      </w:pPr>
-      <w:r>
-        <w:rPr>
-          <w:rStyle w:val="CommentReference"/>
-        </w:rPr>
-        <w:annotationRef/>
-      </w:r>
-      <w:r>
-        <w:t>Which “product”? The product that is beeing developed?</w:t>
-      </w:r>
-    </w:p>
-  </w:comment>
-  <w:comment w:id="25" w:author="Stefan Gwihs" w:date="2019-07-11T13:32:00Z" w:initials="SG">
-    <w:p>
-      <w:pPr>
-        <w:pStyle w:val="CommentText"/>
-      </w:pPr>
-      <w:r>
-        <w:rPr>
-          <w:rStyle w:val="CommentReference"/>
-        </w:rPr>
-        <w:annotationRef/>
-      </w:r>
-      <w:r>
-        <w:t>What is the essence of the story? That you have to write down requirements? That you should not change requirements during a sprint? That stakeholder should describe the</w:t>
-      </w:r>
-      <w:r>
-        <w:t xml:space="preserve"> background for their needs in more detail?</w:t>
-      </w:r>
-    </w:p>
-  </w:comment>
-  <w:comment w:id="26" w:author="Stefan Gwihs" w:date="2019-07-12T10:38:00Z" w:initials="SG">
-    <w:p>
-      <w:pPr>
-        <w:pStyle w:val="CommentText"/>
-      </w:pPr>
-      <w:r>
-        <w:rPr>
-          <w:rStyle w:val="CommentReference"/>
-        </w:rPr>
-        <w:annotationRef/>
-      </w:r>
-      <w:r>
-        <w:t>This seems to imply that “clearly defined requirements” are documented i.e. written user stories. Is this what you supposed to mean?</w:t>
-      </w:r>
-    </w:p>
-  </w:comment>
-  <w:comment w:id="27" w:author="Stefan Gwihs" w:date="2019-07-12T10:41:00Z" w:initials="SG">
-    <w:p>
-      <w:pPr>
-        <w:pStyle w:val="CommentText"/>
-      </w:pPr>
-      <w:r>
-        <w:rPr>
-          <w:rStyle w:val="CommentReference"/>
-        </w:rPr>
-        <w:annotationRef/>
-      </w:r>
-      <w:r>
-        <w:t>For example in the form of “As a … I want … so that …”</w:t>
-      </w:r>
-    </w:p>
-  </w:comment>
-  <w:comment w:id="31" w:author="Stefan Gwihs" w:date="2019-07-12T10:46:00Z" w:initials="SG">
-    <w:p>
-      <w:pPr>
-        <w:pStyle w:val="CommentText"/>
-      </w:pPr>
-      <w:r>
-        <w:rPr>
-          <w:rStyle w:val="CommentReference"/>
-        </w:rPr>
-        <w:annotationRef/>
-      </w:r>
-      <w:r>
-        <w:t xml:space="preserve">Do you imply that BDD / Gherkin is a good way to write Acceptance Criteria? Based on the example below it seems to be the case. </w:t>
-      </w:r>
-      <w:r>
-        <w:t>But Gherkin Scenarios != Acceptance Criteria (</w:t>
-      </w:r>
-      <w:hyperlink r:id="rId1" w:history="1">
-        <w:r>
-          <w:rPr>
-            <w:rStyle w:val="Hyperlink"/>
-          </w:rPr>
-          <w:t>https://lizkeogh.com/2011/06/20/acceptance-criteria-vs-scenarios/</w:t>
-        </w:r>
-      </w:hyperlink>
-      <w:r>
-        <w:t xml:space="preserve">, </w:t>
-      </w:r>
-      <w:r>
-        <w:t>https://chrismdp.com/2012/11/scenarios-are-not-acceptance-criteria/</w:t>
-      </w:r>
-      <w:r>
-        <w:t>)</w:t>
-      </w:r>
-    </w:p>
-  </w:comment>
-  <w:comment w:id="32" w:author="Stefan Gwihs" w:date="2019-07-12T10:48:00Z" w:initials="SG">
-    <w:p>
-      <w:pPr>
-        <w:pStyle w:val="CommentText"/>
-      </w:pPr>
-      <w:r>
-        <w:rPr>
-          <w:rStyle w:val="CommentReference"/>
-        </w:rPr>
-        <w:annotationRef/>
-      </w:r>
-    </w:p>
-  </w:comment>
-  <w:comment w:id="33" w:author="Stefan Gwihs" w:date="2019-07-12T10:44:00Z" w:initials="SG">
-    <w:p>
-      <w:pPr>
-        <w:pStyle w:val="CommentText"/>
-      </w:pPr>
-      <w:r>
-        <w:rPr>
-          <w:rStyle w:val="CommentReference"/>
-        </w:rPr>
-        <w:annotationRef/>
-      </w:r>
-      <w:r>
-        <w:t xml:space="preserve">“The syntax for BDD […]” – BDD has no Syntax. There is Gherkin which is used for example with Cucumber, SpecFlow, … </w:t>
-      </w:r>
-    </w:p>
-  </w:comment>
-</w:comments>
-</file>
-
-<file path=word/commentsExtended.xml><?xml version="1.0" encoding="utf-8"?>
-<w15:commentsEx xmlns:wpc="http://schemas.microsoft.com/office/word/2010/wordprocessingCanvas" xmlns:cx="http://schemas.microsoft.com/office/drawing/2014/chartex" xmlns:cx1="http://schemas.microsoft.com/office/drawing/2015/9/8/chartex" xmlns:cx2="http://schemas.microsoft.com/office/drawing/2015/10/21/chartex" xmlns:cx3="http://schemas.microsoft.com/office/drawing/2016/5/9/chartex" xmlns:cx4="http://schemas.microsoft.com/office/drawing/2016/5/10/chartex" xmlns:cx5="http://schemas.microsoft.com/office/drawing/2016/5/11/chartex" xmlns:cx6="http://schemas.microsoft.com/office/drawing/2016/5/12/chartex" xmlns:cx7="http://schemas.microsoft.com/office/drawing/2016/5/13/chartex" xmlns:cx8="http://schemas.microsoft.com/office/drawing/2016/5/14/chartex" xmlns:mc="http://schemas.openxmlformats.org/markup-compatibility/2006" xmlns:aink="http://schemas.microsoft.com/office/drawing/2016/ink" xmlns:am3d="http://schemas.microsoft.com/office/drawing/2017/model3d" xmlns:o="urn:schemas-microsoft-com:office:office" xmlns:r="http://schemas.openxmlformats.org/officeDocument/2006/relationships" xmlns:m="http://schemas.openxmlformats.org/officeDocument/2006/math" xmlns:v="urn:schemas-microsoft-com:vml" xmlns:wp14="http://schemas.microsoft.com/office/word/2010/wordprocessingDrawing" xmlns:wp="http://schemas.openxmlformats.org/drawingml/2006/wordprocessingDrawing" xmlns:w10="urn:schemas-microsoft-com:office:word" xmlns:w="http://schemas.openxmlformats.org/wordprocessingml/2006/main" xmlns:w14="http://schemas.microsoft.com/office/word/2010/wordml" xmlns:w15="http://schemas.microsoft.com/office/word/2012/wordml" xmlns:w16cex="http://schemas.microsoft.com/office/word/2018/wordml/cex" xmlns:w16cid="http://schemas.microsoft.com/office/word/2016/wordml/cid" xmlns:w16="http://schemas.microsoft.com/office/word/2018/wordml" xmlns:w16se="http://schemas.microsoft.com/office/word/2015/wordml/symex" xmlns:wpg="http://schemas.microsoft.com/office/word/2010/wordprocessingGroup" xmlns:wpi="http://schemas.microsoft.com/office/word/2010/wordprocessingInk" xmlns:wne="http://schemas.microsoft.com/office/word/2006/wordml" xmlns:wps="http://schemas.microsoft.com/office/word/2010/wordprocessingShape" mc:Ignorable="w14 w15 w16se w16cid w16 w16cex wp14">
-  <w15:commentEx w15:paraId="0FE809D6" w15:done="0"/>
-  <w15:commentEx w15:paraId="67C38141" w15:done="0"/>
-  <w15:commentEx w15:paraId="190AF312" w15:done="0"/>
-  <w15:commentEx w15:paraId="7037AA78" w15:done="0"/>
-  <w15:commentEx w15:paraId="20A5B632" w15:done="0"/>
-  <w15:commentEx w15:paraId="1A275734" w15:done="0"/>
-  <w15:commentEx w15:paraId="64A099BA" w15:done="0"/>
-  <w15:commentEx w15:paraId="2BA3E443" w15:done="0"/>
-  <w15:commentEx w15:paraId="1EE53BBA" w15:paraIdParent="2BA3E443" w15:done="0"/>
-  <w15:commentEx w15:paraId="570DD017" w15:done="0"/>
-</w15:commentsEx>
-</file>
-
-<file path=word/commentsIds.xml><?xml version="1.0" encoding="utf-8"?>
-<w16cid:commentsIds xmlns:wpc="http://schemas.microsoft.com/office/word/2010/wordprocessingCanvas" xmlns:cx="http://schemas.microsoft.com/office/drawing/2014/chartex" xmlns:cx1="http://schemas.microsoft.com/office/drawing/2015/9/8/chartex" xmlns:cx2="http://schemas.microsoft.com/office/drawing/2015/10/21/chartex" xmlns:cx3="http://schemas.microsoft.com/office/drawing/2016/5/9/chartex" xmlns:cx4="http://schemas.microsoft.com/office/drawing/2016/5/10/chartex" xmlns:cx5="http://schemas.microsoft.com/office/drawing/2016/5/11/chartex" xmlns:cx6="http://schemas.microsoft.com/office/drawing/2016/5/12/chartex" xmlns:cx7="http://schemas.microsoft.com/office/drawing/2016/5/13/chartex" xmlns:cx8="http://schemas.microsoft.com/office/drawing/2016/5/14/chartex" xmlns:mc="http://schemas.openxmlformats.org/markup-compatibility/2006" xmlns:aink="http://schemas.microsoft.com/office/drawing/2016/ink" xmlns:am3d="http://schemas.microsoft.com/office/drawing/2017/model3d" xmlns:o="urn:schemas-microsoft-com:office:office" xmlns:r="http://schemas.openxmlformats.org/officeDocument/2006/relationships" xmlns:m="http://schemas.openxmlformats.org/officeDocument/2006/math" xmlns:v="urn:schemas-microsoft-com:vml" xmlns:wp14="http://schemas.microsoft.com/office/word/2010/wordprocessingDrawing" xmlns:wp="http://schemas.openxmlformats.org/drawingml/2006/wordprocessingDrawing" xmlns:w10="urn:schemas-microsoft-com:office:word" xmlns:w="http://schemas.openxmlformats.org/wordprocessingml/2006/main" xmlns:w14="http://schemas.microsoft.com/office/word/2010/wordml" xmlns:w15="http://schemas.microsoft.com/office/word/2012/wordml" xmlns:w16cex="http://schemas.microsoft.com/office/word/2018/wordml/cex" xmlns:w16cid="http://schemas.microsoft.com/office/word/2016/wordml/cid" xmlns:w16="http://schemas.microsoft.com/office/word/2018/wordml" xmlns:w16se="http://schemas.microsoft.com/office/word/2015/wordml/symex" xmlns:wpg="http://schemas.microsoft.com/office/word/2010/wordprocessingGroup" xmlns:wpi="http://schemas.microsoft.com/office/word/2010/wordprocessingInk" xmlns:wne="http://schemas.microsoft.com/office/word/2006/wordml" xmlns:wps="http://schemas.microsoft.com/office/word/2010/wordprocessingShape" mc:Ignorable="w14 w15 w16se w16cid w16 w16cex wp14">
-  <w16cid:commentId w16cid:paraId="0FE809D6" w16cid:durableId="20D2DDAC"/>
-  <w16cid:commentId w16cid:paraId="67C38141" w16cid:durableId="20D1B97D"/>
-  <w16cid:commentId w16cid:paraId="190AF312" w16cid:durableId="20D2DE6A"/>
-  <w16cid:commentId w16cid:paraId="7037AA78" w16cid:durableId="20D2E063"/>
-  <w16cid:commentId w16cid:paraId="20A5B632" w16cid:durableId="20D1B8E0"/>
-  <w16cid:commentId w16cid:paraId="1A275734" w16cid:durableId="20D2E18B"/>
-  <w16cid:commentId w16cid:paraId="64A099BA" w16cid:durableId="20D2E272"/>
-  <w16cid:commentId w16cid:paraId="2BA3E443" w16cid:durableId="20D2E39C"/>
-  <w16cid:commentId w16cid:paraId="1EE53BBA" w16cid:durableId="20D2E3E5"/>
-  <w16cid:commentId w16cid:paraId="570DD017" w16cid:durableId="20D2E317"/>
-</w16cid:commentsIds>
-</file>
-
 <file path=word/numbering.xml><?xml version="1.0" encoding="utf-8"?>
-<w:numbering xmlns:wpc="http://schemas.microsoft.com/office/word/2010/wordprocessingCanvas" xmlns:cx="http://schemas.microsoft.com/office/drawing/2014/chartex" xmlns:cx1="http://schemas.microsoft.com/office/drawing/2015/9/8/chartex" xmlns:cx2="http://schemas.microsoft.com/office/drawing/2015/10/21/chartex" xmlns:cx3="http://schemas.microsoft.com/office/drawing/2016/5/9/chartex" xmlns:cx4="http://schemas.microsoft.com/office/drawing/2016/5/10/chartex" xmlns:cx5="http://schemas.microsoft.com/office/drawing/2016/5/11/chartex" xmlns:cx6="http://schemas.microsoft.com/office/drawing/2016/5/12/chartex" xmlns:cx7="http://schemas.microsoft.com/office/drawing/2016/5/13/chartex" xmlns:cx8="http://schemas.microsoft.com/office/drawing/2016/5/14/chartex" xmlns:mc="http://schemas.openxmlformats.org/markup-compatibility/2006" xmlns:aink="http://schemas.microsoft.com/office/drawing/2016/ink" xmlns:am3d="http://schemas.microsoft.com/office/drawing/2017/model3d" xmlns:o="urn:schemas-microsoft-com:office:office" xmlns:r="http://schemas.openxmlformats.org/officeDocument/2006/relationships" xmlns:m="http://schemas.openxmlformats.org/officeDocument/2006/math" xmlns:v="urn:schemas-microsoft-com:vml" xmlns:wp14="http://schemas.microsoft.com/office/word/2010/wordprocessingDrawing" xmlns:wp="http://schemas.openxmlformats.org/drawingml/2006/wordprocessingDrawing" xmlns:w10="urn:schemas-microsoft-com:office:word" xmlns:w="http://schemas.openxmlformats.org/wordprocessingml/2006/main" xmlns:w14="http://schemas.microsoft.com/office/word/2010/wordml" xmlns:w15="http://schemas.microsoft.com/office/word/2012/wordml" xmlns:w16cex="http://schemas.microsoft.com/office/word/2018/wordml/cex" xmlns:w16cid="http://schemas.microsoft.com/office/word/2016/wordml/cid" xmlns:w16="http://schemas.microsoft.com/office/word/2018/wordml" xmlns:w16se="http://schemas.microsoft.com/office/word/2015/wordml/symex" xmlns:wpg="http://schemas.microsoft.com/office/word/2010/wordprocessingGroup" xmlns:wpi="http://schemas.microsoft.com/office/word/2010/wordprocessingInk" xmlns:wne="http://schemas.microsoft.com/office/word/2006/wordml" xmlns:wps="http://schemas.microsoft.com/office/word/2010/wordprocessingShape" mc:Ignorable="w14 w15 w16se w16cid w16 w16cex wp14"/>
-</file>
-
-<file path=word/people.xml><?xml version="1.0" encoding="utf-8"?>
-<w15:people xmlns:wpc="http://schemas.microsoft.com/office/word/2010/wordprocessingCanvas" xmlns:cx="http://schemas.microsoft.com/office/drawing/2014/chartex" xmlns:cx1="http://schemas.microsoft.com/office/drawing/2015/9/8/chartex" xmlns:cx2="http://schemas.microsoft.com/office/drawing/2015/10/21/chartex" xmlns:cx3="http://schemas.microsoft.com/office/drawing/2016/5/9/chartex" xmlns:cx4="http://schemas.microsoft.com/office/drawing/2016/5/10/chartex" xmlns:cx5="http://schemas.microsoft.com/office/drawing/2016/5/11/chartex" xmlns:cx6="http://schemas.microsoft.com/office/drawing/2016/5/12/chartex" xmlns:cx7="http://schemas.microsoft.com/office/drawing/2016/5/13/chartex" xmlns:cx8="http://schemas.microsoft.com/office/drawing/2016/5/14/chartex" xmlns:mc="http://schemas.openxmlformats.org/markup-compatibility/2006" xmlns:aink="http://schemas.microsoft.com/office/drawing/2016/ink" xmlns:am3d="http://schemas.microsoft.com/office/drawing/2017/model3d" xmlns:o="urn:schemas-microsoft-com:office:office" xmlns:r="http://schemas.openxmlformats.org/officeDocument/2006/relationships" xmlns:m="http://schemas.openxmlformats.org/officeDocument/2006/math" xmlns:v="urn:schemas-microsoft-com:vml" xmlns:wp14="http://schemas.microsoft.com/office/word/2010/wordprocessingDrawing" xmlns:wp="http://schemas.openxmlformats.org/drawingml/2006/wordprocessingDrawing" xmlns:w10="urn:schemas-microsoft-com:office:word" xmlns:w="http://schemas.openxmlformats.org/wordprocessingml/2006/main" xmlns:w14="http://schemas.microsoft.com/office/word/2010/wordml" xmlns:w15="http://schemas.microsoft.com/office/word/2012/wordml" xmlns:w16cex="http://schemas.microsoft.com/office/word/2018/wordml/cex" xmlns:w16cid="http://schemas.microsoft.com/office/word/2016/wordml/cid" xmlns:w16="http://schemas.microsoft.com/office/word/2018/wordml" xmlns:w16se="http://schemas.microsoft.com/office/word/2015/wordml/symex" xmlns:wpg="http://schemas.microsoft.com/office/word/2010/wordprocessingGroup" xmlns:wpi="http://schemas.microsoft.com/office/word/2010/wordprocessingInk" xmlns:wne="http://schemas.microsoft.com/office/word/2006/wordml" xmlns:wps="http://schemas.microsoft.com/office/word/2010/wordprocessingShape" mc:Ignorable="w14 w15 w16se w16cid w16 w16cex wp14">
-  <w15:person w15:author="Stefan Gwihs">
-    <w15:presenceInfo w15:providerId="AD" w15:userId="S::stefan.gwihs@nagarro.com::257e2a4e-a6fb-42aa-a124-80626b31a082"/>
-  </w15:person>
-</w15:people>
+<w:numbering xmlns:wpc="http://schemas.microsoft.com/office/word/2010/wordprocessingCanvas" xmlns:cx="http://schemas.microsoft.com/office/drawing/2014/chartex" xmlns:cx1="http://schemas.microsoft.com/office/drawing/2015/9/8/chartex" xmlns:cx2="http://schemas.microsoft.com/office/drawing/2015/10/21/chartex" xmlns:cx3="http://schemas.microsoft.com/office/drawing/2016/5/9/chartex" xmlns:cx4="http://schemas.microsoft.com/office/drawing/2016/5/10/chartex" xmlns:cx5="http://schemas.microsoft.com/office/drawing/2016/5/11/chartex" xmlns:cx6="http://schemas.microsoft.com/office/drawing/2016/5/12/chartex" xmlns:cx7="http://schemas.microsoft.com/office/drawing/2016/5/13/chartex" xmlns:cx8="http://schemas.microsoft.com/office/drawing/2016/5/14/chartex" xmlns:mc="http://schemas.openxmlformats.org/markup-compatibility/2006" xmlns:aink="http://schemas.microsoft.com/office/drawing/2016/ink" xmlns:am3d="http://schemas.microsoft.com/office/drawing/2017/model3d" xmlns:o="urn:schemas-microsoft-com:office:office" xmlns:r="http://schemas.openxmlformats.org/officeDocument/2006/relationships" xmlns:m="http://schemas.openxmlformats.org/officeDocument/2006/math" xmlns:v="urn:schemas-microsoft-com:vml" xmlns:wp14="http://schemas.microsoft.com/office/word/2010/wordprocessingDrawing" xmlns:wp="http://schemas.openxmlformats.org/drawingml/2006/wordprocessingDrawing" xmlns:w10="urn:schemas-microsoft-com:office:word" xmlns:w="http://schemas.openxmlformats.org/wordprocessingml/2006/main" xmlns:w14="http://schemas.microsoft.com/office/word/2010/wordml" xmlns:w15="http://schemas.microsoft.com/office/word/2012/wordml" xmlns:w16cid="http://schemas.microsoft.com/office/word/2016/wordml/cid" xmlns:w16se="http://schemas.microsoft.com/office/word/2015/wordml/symex" xmlns:wpg="http://schemas.microsoft.com/office/word/2010/wordprocessingGroup" xmlns:wpi="http://schemas.microsoft.com/office/word/2010/wordprocessingInk" xmlns:wne="http://schemas.microsoft.com/office/word/2006/wordml" xmlns:wps="http://schemas.microsoft.com/office/word/2010/wordprocessingShape" mc:Ignorable="w14 w15 w16se w16cid wp14"/>
 </file>
 
 <file path=word/styles.xml><?xml version="1.0" encoding="utf-8"?>
-<w:styles xmlns:mc="http://schemas.openxmlformats.org/markup-compatibility/2006" xmlns:r="http://schemas.openxmlformats.org/officeDocument/2006/relationships" xmlns:w="http://schemas.openxmlformats.org/wordprocessingml/2006/main" xmlns:w14="http://schemas.microsoft.com/office/word/2010/wordml" xmlns:w15="http://schemas.microsoft.com/office/word/2012/wordml" xmlns:w16cex="http://schemas.microsoft.com/office/word/2018/wordml/cex" xmlns:w16cid="http://schemas.microsoft.com/office/word/2016/wordml/cid" xmlns:w16="http://schemas.microsoft.com/office/word/2018/wordml" xmlns:w16se="http://schemas.microsoft.com/office/word/2015/wordml/symex" mc:Ignorable="w14 w15 w16se w16cid w16 w16cex">
+<w:styles xmlns:mc="http://schemas.openxmlformats.org/markup-compatibility/2006" xmlns:r="http://schemas.openxmlformats.org/officeDocument/2006/relationships" xmlns:w="http://schemas.openxmlformats.org/wordprocessingml/2006/main" xmlns:w14="http://schemas.microsoft.com/office/word/2010/wordml" xmlns:w15="http://schemas.microsoft.com/office/word/2012/wordml" xmlns:w16cid="http://schemas.microsoft.com/office/word/2016/wordml/cid" xmlns:w16se="http://schemas.microsoft.com/office/word/2015/wordml/symex" mc:Ignorable="w14 w15 w16se w16cid">
   <w:docDefaults>
     <w:rPrDefault>
       <w:rPr>
@@ -1503,9 +1227,6 @@
   <w:style w:type="paragraph" w:default="1" w:styleId="Normal">
     <w:name w:val="Normal"/>
     <w:qFormat/>
-    <w:rPr>
-      <w:noProof/>
-    </w:rPr>
   </w:style>
   <w:style w:type="character" w:default="1" w:styleId="DefaultParagraphFont">
     <w:name w:val="Default Paragraph Font"/>
@@ -1640,7 +1361,7 @@
     <w:basedOn w:val="DefaultParagraphFont"/>
     <w:uiPriority w:val="99"/>
     <w:unhideWhenUsed/>
-    <w:rsid w:val="00C743AC"/>
+    <w:rsid w:val="0097781C"/>
     <w:rPr>
       <w:color w:val="0563C1" w:themeColor="hyperlink"/>
       <w:u w:val="single"/>
@@ -1650,11 +1371,21 @@
     <w:name w:val="Unresolved Mention"/>
     <w:basedOn w:val="DefaultParagraphFont"/>
     <w:uiPriority w:val="99"/>
-    <w:semiHidden/>
     <w:unhideWhenUsed/>
-    <w:rsid w:val="00C743AC"/>
+    <w:rsid w:val="0097781C"/>
     <w:rPr>
       <w:color w:val="605E5C"/>
+      <w:shd w:val="clear" w:color="auto" w:fill="E1DFDD"/>
+    </w:rPr>
+  </w:style>
+  <w:style w:type="character" w:styleId="Mention">
+    <w:name w:val="Mention"/>
+    <w:basedOn w:val="DefaultParagraphFont"/>
+    <w:uiPriority w:val="99"/>
+    <w:unhideWhenUsed/>
+    <w:rsid w:val="008812B2"/>
+    <w:rPr>
+      <w:color w:val="2B579A"/>
       <w:shd w:val="clear" w:color="auto" w:fill="E1DFDD"/>
     </w:rPr>
   </w:style>
@@ -1954,4 +1685,16 @@
     </a:ext>
   </a:extLst>
 </a:theme>
+</file>
+
+<file path=customXml/item1.xml><?xml version="1.0" encoding="utf-8"?>
+<b:Sources xmlns:b="http://schemas.openxmlformats.org/officeDocument/2006/bibliography" xmlns="http://schemas.openxmlformats.org/officeDocument/2006/bibliography" SelectedStyle="\APASixthEditionOfficeOnline.xsl" StyleName="APA" Version="6"/>
+</file>
+
+<file path=customXml/itemProps1.xml><?xml version="1.0" encoding="utf-8"?>
+<ds:datastoreItem xmlns:ds="http://schemas.openxmlformats.org/officeDocument/2006/customXml" ds:itemID="{3031D4AE-F9F8-4810-A49E-C41AF6E0E16F}">
+  <ds:schemaRefs>
+    <ds:schemaRef ds:uri="http://schemas.openxmlformats.org/officeDocument/2006/bibliography"/>
+  </ds:schemaRefs>
+</ds:datastoreItem>
 </file>
</xml_diff>

<commit_message>
part 2 final version changes from MW and SG are merged
</commit_message>
<xml_diff>
--- a/review/Review-Software quality without testing Part 2.docx
+++ b/review/Review-Software quality without testing Part 2.docx
@@ -3,21 +3,25 @@
 <w:document xmlns:wpc="http://schemas.microsoft.com/office/word/2010/wordprocessingCanvas" xmlns:cx="http://schemas.microsoft.com/office/drawing/2014/chartex" xmlns:cx1="http://schemas.microsoft.com/office/drawing/2015/9/8/chartex" xmlns:cx2="http://schemas.microsoft.com/office/drawing/2015/10/21/chartex" xmlns:cx3="http://schemas.microsoft.com/office/drawing/2016/5/9/chartex" xmlns:cx4="http://schemas.microsoft.com/office/drawing/2016/5/10/chartex" xmlns:cx5="http://schemas.microsoft.com/office/drawing/2016/5/11/chartex" xmlns:cx6="http://schemas.microsoft.com/office/drawing/2016/5/12/chartex" xmlns:cx7="http://schemas.microsoft.com/office/drawing/2016/5/13/chartex" xmlns:cx8="http://schemas.microsoft.com/office/drawing/2016/5/14/chartex" xmlns:mc="http://schemas.openxmlformats.org/markup-compatibility/2006" xmlns:aink="http://schemas.microsoft.com/office/drawing/2016/ink" xmlns:am3d="http://schemas.microsoft.com/office/drawing/2017/model3d" xmlns:o="urn:schemas-microsoft-com:office:office" xmlns:r="http://schemas.openxmlformats.org/officeDocument/2006/relationships" xmlns:m="http://schemas.openxmlformats.org/officeDocument/2006/math" xmlns:v="urn:schemas-microsoft-com:vml" xmlns:wp14="http://schemas.microsoft.com/office/word/2010/wordprocessingDrawing" xmlns:wp="http://schemas.openxmlformats.org/drawingml/2006/wordprocessingDrawing" xmlns:w10="urn:schemas-microsoft-com:office:word" xmlns:w="http://schemas.openxmlformats.org/wordprocessingml/2006/main" xmlns:w14="http://schemas.microsoft.com/office/word/2010/wordml" xmlns:w15="http://schemas.microsoft.com/office/word/2012/wordml" xmlns:w16cid="http://schemas.microsoft.com/office/word/2016/wordml/cid" xmlns:w16se="http://schemas.microsoft.com/office/word/2015/wordml/symex" xmlns:wpg="http://schemas.microsoft.com/office/word/2010/wordprocessingGroup" xmlns:wpi="http://schemas.microsoft.com/office/word/2010/wordprocessingInk" xmlns:wne="http://schemas.microsoft.com/office/word/2006/wordml" xmlns:wps="http://schemas.microsoft.com/office/word/2010/wordprocessingShape" mc:Ignorable="w14 w15 w16se w16cid wp14">
   <w:body>
     <w:p>
+      <w:r>
+        <w:t># Software quality without testing Part 2</w:t>
+      </w:r>
+    </w:p>
+    <w:p/>
+    <w:p>
+      <w:r>
+        <w:t>In the first part of this three part series we learned about the importance of a quality mindset or better said, a quality-first mindset, also we looked into our building block to create long lasting quality and defined that each individuum has the responsibility to form his own but also help to form others mindset.</w:t>
+      </w:r>
+    </w:p>
+    <w:p/>
+    <w:p>
+      <w:r>
+        <w:t>Today we go a bit deeper into the roles and their responsibility. Basically, is to say, that everybody is equally responsible to generate and deliver as much quality as possible. The how will differ</w:t>
+      </w:r>
       <w:bookmarkStart w:id="0" w:name="_GoBack"/>
-      <w:r>
-        <w:t># Software quality without testing Part 2</w:t>
-      </w:r>
-    </w:p>
-    <w:p/>
-    <w:p>
-      <w:r>
-        <w:t>In the first part of this three part series we learned about the importance of a quality mindset or better said, a quality-first mindset, also we looked into our building block to create long lasting quality and defined that each individuum has the responsibility to form his own but also help to form others mindset.</w:t>
-      </w:r>
-    </w:p>
-    <w:p/>
-    <w:p>
-      <w:r>
-        <w:t>Today we go a bit deeper into the roles and their responsibility. Basically, is to say, that everybody is equally responsible, to generate and deliver as much quality as possible. The how will differs from role to role and from individuum to individuum.</w:t>
+      <w:bookmarkEnd w:id="0"/>
+      <w:r>
+        <w:t xml:space="preserve"> from role to role and from individuum to individuum.</w:t>
       </w:r>
     </w:p>
     <w:p/>
@@ -40,17 +44,80 @@
     </w:p>
     <w:p>
       <w:r>
-        <w:t>So, the real question would be how everybody in a team could enable quality without giving QA so much opportunity to throw your carefully implemented feature, back to you. &lt;br&gt;</w:t>
-      </w:r>
-    </w:p>
-    <w:p>
-      <w:r>
-        <w:t>The problem with feedback and critic is that people tend to take it personal, which is tough in a development life cycle since we need fast paced feedback to deliver better software. Critic and feedback are something we need like we need air to breath. In order to prevent that kind of social friction, we need a good team spirit and a better communication. No one likes the feeling of getting a task back, which has already been implemented, without so much as a comment or a mean comment like "fix it". Sometimes it's easier to invest five minutes and talk with your teammate about the issue you found while code reviewing or testing the implementation. If you have the technical expertise or even if you don't have it, sit down with your teammate and fix the error together, pair programming style. Both of you might learn something. Pair programming seams slow on the outside but it's not. There are a lot of studies which say that pair programming is a very effective way to implement high quality software in a faster pace. Since there are four eyes and two brains and in a best-case scenario a continuous back and forth of ideas for possible solutions, this makes absolute sense. The nice side-effect these practices do have, is lifting team-spirit, motivation and archiving goals more easily plus you get to know your teammate.</w:t>
-      </w:r>
-    </w:p>
-    <w:p>
-      <w:r>
-        <w:t>Since a team do need more than developer and QA-Engineers we need to talk about the other roles as well. &lt;br&gt;</w:t>
+        <w:t>So, the real question would be how everybody in a team could enable quality without giving QA so much opportunity to throw your carefully implemented feature back to you. &lt;br&gt;</w:t>
+      </w:r>
+    </w:p>
+    <w:p>
+      <w:r>
+        <w:t>The problem with feedback and c</w:t>
+      </w:r>
+      <w:r>
+        <w:t>r</w:t>
+      </w:r>
+      <w:r>
+        <w:t>i</w:t>
+      </w:r>
+      <w:r>
+        <w:t>ticism</w:t>
+      </w:r>
+      <w:r>
+        <w:t xml:space="preserve"> </w:t>
+      </w:r>
+      <w:r>
+        <w:t>i</w:t>
+      </w:r>
+      <w:r>
+        <w:t>s that people tend to take it personal</w:t>
+      </w:r>
+      <w:r>
+        <w:t>ly</w:t>
+      </w:r>
+      <w:r>
+        <w:t>, which is tough in a development life cycle since we need fast paced feedback to deliver better software. Crit</w:t>
+      </w:r>
+      <w:r>
+        <w:t>i</w:t>
+      </w:r>
+      <w:r>
+        <w:t>cism</w:t>
+      </w:r>
+      <w:r>
+        <w:t xml:space="preserve"> and feedback are something we need like we need air to breath. In order to prevent that kind of social friction, we need a good team spirit and a better communication. No one likes the feeling of getting a task back, which has already been implemented, without so much as a comment or a mean comment like "fix it". Sometimes it's easier to invest five minutes and talk with your teammate about the issue you found while code reviewing or testing the implementation. If you have the technical expertise or even if you don't have it, sit down with your teammate and fix the error together, pair programming style. Both of you might learn something. Pair programming se</w:t>
+      </w:r>
+      <w:r>
+        <w:t>e</w:t>
+      </w:r>
+      <w:r>
+        <w:t xml:space="preserve">ms slow on the outside but it's not. There are a lot of studies which say that pair programming is a very effective way to implement high quality software in a faster pace. </w:t>
+      </w:r>
+      <w:r>
+        <w:t>Since there are four eyes and two brains and a continuous back and forth of ideas for possible solutions, this makes absolute sense.</w:t>
+      </w:r>
+      <w:r>
+        <w:t xml:space="preserve"> The nice side-effect these practices do have, is lifting team-spirit, motivation and achi</w:t>
+      </w:r>
+      <w:r>
+        <w:t>e</w:t>
+      </w:r>
+      <w:r>
+        <w:t>ving goals more easily plus you get to know your teammate.</w:t>
+      </w:r>
+    </w:p>
+    <w:p>
+      <w:r>
+        <w:t xml:space="preserve">Since a team </w:t>
+      </w:r>
+      <w:r>
+        <w:t>needs</w:t>
+      </w:r>
+      <w:r>
+        <w:t xml:space="preserve"> more than developer</w:t>
+      </w:r>
+      <w:r>
+        <w:t>s</w:t>
+      </w:r>
+      <w:r>
+        <w:t xml:space="preserve"> and QA-Engineers we need to talk about the other roles as well. &lt;br&gt;</w:t>
       </w:r>
     </w:p>
     <w:p/>
@@ -63,30 +130,33 @@
         <w:t>.</w:t>
       </w:r>
       <w:r>
+        <w:t xml:space="preserve"> As you can see the quality hopper contains things like coding guidelines, clean code </w:t>
+      </w:r>
+      <w:r>
+        <w:t>principles</w:t>
+      </w:r>
+      <w:r>
+        <w:t>, architecture, tooling and so on</w:t>
+      </w:r>
+      <w:r>
+        <w:t xml:space="preserve"> and should be a </w:t>
+      </w:r>
+      <w:r>
+        <w:t>represent</w:t>
+      </w:r>
+      <w:r>
+        <w:t xml:space="preserve">ation of </w:t>
+      </w:r>
+      <w:r>
+        <w:t>component</w:t>
+      </w:r>
+      <w:r>
+        <w:t>s</w:t>
+      </w:r>
+      <w:r>
         <w:t xml:space="preserve"> </w:t>
       </w:r>
       <w:r>
-        <w:t xml:space="preserve">As you can see the quality hopper contains things like coding guidelines, clean code </w:t>
-      </w:r>
-      <w:r>
-        <w:t>principles</w:t>
-      </w:r>
-      <w:r>
-        <w:t>, architecture, tooling and so on</w:t>
-      </w:r>
-      <w:r>
-        <w:t xml:space="preserve"> and should be a </w:t>
-      </w:r>
-      <w:r>
-        <w:t>represent</w:t>
-      </w:r>
-      <w:r>
-        <w:t xml:space="preserve">ation of </w:t>
-      </w:r>
-      <w:r>
-        <w:t xml:space="preserve">component </w:t>
-      </w:r>
-      <w:r>
         <w:t>in a software lifecycle</w:t>
       </w:r>
       <w:r>
@@ -147,12 +217,27 @@
     <w:p/>
     <w:p>
       <w:r>
-        <w:t>A stakeholder needs to know about his vision for the product he wants to see implemented, he should know what he wants or at least should have a good general idea. Optimal would be if the stakeholder has the skillset to communicate it to PM or the team, depending on the organization. We encounter situations where the vision and the requirements change almost daily, and the development team must make changes to their implementation accordingly. Yes, we do hope you work in an agile environment, but that behaviour is far from agile, that is plain and simple chaos.</w:t>
-      </w:r>
-    </w:p>
-    <w:p>
-      <w:r>
-        <w:t>If you encounter that kind of stakeholder, as a team you could provide the stakeholder with knowledge about agile development and agile mindset, hold workshops with the stakeholder to form a clear vision a roadmap and plan of action as well as a way to communicate with the team.</w:t>
+        <w:t xml:space="preserve">A stakeholder needs to know about his vision for the product he wants to see implemented, he should know what he wants or at least should have a good general idea. </w:t>
+      </w:r>
+      <w:r>
+        <w:t>It would be</w:t>
+      </w:r>
+      <w:r>
+        <w:t xml:space="preserve"> o</w:t>
+      </w:r>
+      <w:r>
+        <w:t>ptimal if the stakeholder has the skillset to communicate it to PM or the team, depending on the organization. We encounter situations where the vision and the requirements change almost daily, and the development team must make changes to their implementation accordingly. Yes, we do hope you work in an agile environment, but that behaviour is far from agile, that is plain and simple chaos.</w:t>
+      </w:r>
+    </w:p>
+    <w:p>
+      <w:r>
+        <w:t>If you encounter that kind of stakeholder, as a team you could provide the stakeholder with knowledge about agile development and agile mindset, hold workshops with the stakeholder to form a clear vision</w:t>
+      </w:r>
+      <w:r>
+        <w:t>,</w:t>
+      </w:r>
+      <w:r>
+        <w:t xml:space="preserve"> a roadmap and plan of action as well as a way to communicate with the team.</w:t>
       </w:r>
     </w:p>
     <w:p>
@@ -262,7 +347,10 @@
     </w:p>
     <w:p>
       <w:r>
-        <w:t xml:space="preserve">  * Even if the stakeholder knows the market, a BRs should know the market and even if it's just to challenge the requirements of the stakeholder. Challenging something is important, only that way we get the most out of a product.</w:t>
+        <w:t xml:space="preserve">  * </w:t>
+      </w:r>
+      <w:r>
+        <w:t>Even if the stakeholder knows the market, the BRs should know the market as well and even if it's for the reason to challenge the requirements of the stakeholder to get a more market relevant product.</w:t>
       </w:r>
     </w:p>
     <w:p/>
@@ -274,17 +362,42 @@
     <w:p/>
     <w:p>
       <w:r>
-        <w:t xml:space="preserve">A developer develops software obviously. But that also means a developer is the main source when it comes to make sure quality is as high as expected, especially the part where we talk about implementing the right software. Since people in this role, implement and develop the vision and ideas of a stakeholder, they need to understand perfectly well what it is they need to implement. In our experience this often proofs to be the main source of failing projects. Since communication is lacking clarity often features are implemented which don't deliver the expected output. A developer </w:t>
+        <w:t xml:space="preserve">A developer develops software obviously. But that also means a developer is the main source when it comes to make sure quality is as high as expected, especially the part where we talk about implementing the right software. Since people in this role, implement and develop the vision and ideas of a stakeholder, they need to understand perfectly well what it is they need to implement. </w:t>
+      </w:r>
+    </w:p>
+    <w:p>
+      <w:r>
+        <w:t>In our experience this often proofs to be the main source of failing projects. When communication lacks in clarity, often features are implemented which don't deliver the expected output</w:t>
+      </w:r>
+      <w:r>
+        <w:t>.</w:t>
+      </w:r>
+      <w:r>
+        <w:t xml:space="preserve"> </w:t>
+      </w:r>
+      <w:r>
+        <w:t xml:space="preserve">A </w:t>
       </w:r>
       <w:r>
         <w:lastRenderedPageBreak/>
-        <w:t>must ask question</w:t>
+        <w:t>developer must ask question</w:t>
       </w:r>
       <w:r>
         <w:t>s</w:t>
       </w:r>
       <w:r>
-        <w:t>. He needs to use the platforms for grooming, refining and planning to get on the same page as the stakeholder and BRs. Only if the development-team has a full set of acceptance criteria and full understanding of the business-side of a story, only than a full commitment should be and can be given. The reality often is different, the development-team is pushed to an early commitment, acceptance criteria are often not well formulated and stories don't have a clear purpose, obviously that makes it hard to implement the right feature, meaning, that the idea and the vison of the stakeholder in not realized.</w:t>
+        <w:t xml:space="preserve">. He needs to use the platforms for grooming, refining and planning to get on the same page as the stakeholder and BRs. Only if the development-team has a full set of acceptance criteria and full understanding of the business-side of a story, only than a full commitment should be and can be given. </w:t>
+      </w:r>
+    </w:p>
+    <w:p>
+      <w:r>
+        <w:t>The reality often is different, the development-team is pushed to an early commitment, acceptance criteria are often not well formulated and stories don't have a clear purpose, obviously that makes it hard to implement the right feature, meaning, that the idea and the vison of the stakeholder i</w:t>
+      </w:r>
+      <w:r>
+        <w:t>s</w:t>
+      </w:r>
+      <w:r>
+        <w:t xml:space="preserve"> not realized.</w:t>
       </w:r>
     </w:p>
     <w:p>
@@ -295,7 +408,7 @@
         <w:t xml:space="preserve">staff </w:t>
       </w:r>
       <w:r>
-        <w:t>in the art of clean coding and clean architecture, selecting the right architecture for the product and the right patterns to implementing new features. Finally, how to implement proper unit-tests during the development of features.</w:t>
+        <w:t>in the art of clean coding and clean architecture, selecting the right architecture for the product and the right patterns to implement new features. Finally, how to implement proper unit-tests during the development of features.</w:t>
       </w:r>
     </w:p>
     <w:p>
@@ -315,295 +428,332 @@
         <w:t>development</w:t>
       </w:r>
       <w:r>
-        <w:t>,</w:t>
+        <w:t xml:space="preserve">, </w:t>
+      </w:r>
+      <w:r>
+        <w:t xml:space="preserve">depending on role in the development team and seniority level  </w:t>
+      </w:r>
+    </w:p>
+    <w:p>
+      <w:r>
+        <w:t>* Domain knowledge</w:t>
+      </w:r>
+    </w:p>
+    <w:p>
+      <w:r>
+        <w:t>* Team player</w:t>
+      </w:r>
+    </w:p>
+    <w:p>
+      <w:r>
+        <w:t xml:space="preserve">  * Software grows more complex, there is not one software project with commercial success which is implemented by one person alone the days of nerdy hackers who sit in a dark cellar and don't talk to anybody are over. Software-development is a team sport, there is no way around it.</w:t>
+      </w:r>
+    </w:p>
+    <w:p>
+      <w:r>
+        <w:t>* Steady communication</w:t>
+      </w:r>
+    </w:p>
+    <w:p>
+      <w:r>
+        <w:t xml:space="preserve">  * As every other role a developer also needs to provide steady communication. Where are issues expected or unexpected, what is the status of the product, resource problems, technical debt, medium to big refactoring needs - especially if the team must work with legacy code.</w:t>
+      </w:r>
+    </w:p>
+    <w:p>
+      <w:r>
+        <w:t>* Apply coding and architectural guidelines by</w:t>
+      </w:r>
+    </w:p>
+    <w:p>
+      <w:r>
+        <w:t xml:space="preserve">  * reviewing </w:t>
+      </w:r>
+      <w:r>
+        <w:t>c</w:t>
+      </w:r>
+      <w:r>
+        <w:t>ode.</w:t>
+      </w:r>
+    </w:p>
+    <w:p>
+      <w:r>
+        <w:t xml:space="preserve">  * practicing clean code.</w:t>
+      </w:r>
+    </w:p>
+    <w:p>
+      <w:r>
+        <w:t xml:space="preserve">  * applying SOLID principals.</w:t>
+      </w:r>
+    </w:p>
+    <w:p>
+      <w:r>
+        <w:t xml:space="preserve">  * using pair-programming as a tool to transfer knowledge and work on critical and high-risk changes and additions. </w:t>
+      </w:r>
+    </w:p>
+    <w:p>
+      <w:r>
+        <w:t xml:space="preserve">* </w:t>
+      </w:r>
+      <w:r>
+        <w:t>c</w:t>
+      </w:r>
+      <w:r>
+        <w:t xml:space="preserve">hallenging </w:t>
+      </w:r>
+      <w:r>
+        <w:t>r</w:t>
+      </w:r>
+      <w:r>
+        <w:t>equirements and user stories</w:t>
+      </w:r>
+    </w:p>
+    <w:p>
+      <w:r>
+        <w:t xml:space="preserve">  * This is most important to get the user stories and acceptance criteria, development-teams need to successfully implement features.</w:t>
+      </w:r>
+    </w:p>
+    <w:p>
+      <w:r>
+        <w:t>* Implementing unit- and integration-tests simultaneous with the feature.</w:t>
+      </w:r>
+    </w:p>
+    <w:p/>
+    <w:p>
+      <w:r>
+        <w:lastRenderedPageBreak/>
+        <w:t>##### (Test) Automation Engineer, Quality Engineer</w:t>
+      </w:r>
+    </w:p>
+    <w:p/>
+    <w:p>
+      <w:r>
+        <w:t xml:space="preserve">A well-trained Quality Engineer (doesn't matter if manual or automation engineer), should bring a vast knowledge of quality and well establish quality mindset into his team. Test-planning, -design, -execution and implementation of automated tests is the daily business of a person working in QA, but before that the experience of a QA-Engineer can be used to setup a quality friendly organisation. Challenging </w:t>
+      </w:r>
+      <w:r>
+        <w:t>r</w:t>
+      </w:r>
+      <w:r>
+        <w:t>equirements and cooperate with stakeholders and BRs during defining user-stories and acceptance criteria especially with the view for flaws in behavioural design during the early stages of a software lifecycle, are important skills which a QA-Engineer should have and put to use in a way that the whole team profits and learns from it.</w:t>
+      </w:r>
+    </w:p>
+    <w:p/>
+    <w:p>
+      <w:r>
+        <w:t>QA-Engineer - manual testing supports the team with:</w:t>
+      </w:r>
+    </w:p>
+    <w:p/>
+    <w:p>
+      <w:r>
+        <w:t>* Finding bugs (technical &amp; conceptional)</w:t>
+      </w:r>
+    </w:p>
+    <w:p>
+      <w:r>
+        <w:t>* Explorative testing of new features</w:t>
+      </w:r>
+    </w:p>
+    <w:p>
+      <w:r>
+        <w:t>* Designing test</w:t>
+      </w:r>
+    </w:p>
+    <w:p>
+      <w:r>
+        <w:t>* Planning test-execution for releases as well as user-acceptance-test</w:t>
+      </w:r>
+    </w:p>
+    <w:p/>
+    <w:p>
+      <w:r>
+        <w:t>Test Automation-Engineer supports the team with:</w:t>
+      </w:r>
+    </w:p>
+    <w:p/>
+    <w:p>
+      <w:r>
+        <w:t>* Implementing regressions tests on different levels (UI, DB, API, Integration, end-to-end, …) and creating therefor a safety net.</w:t>
+      </w:r>
+    </w:p>
+    <w:p>
+      <w:r>
+        <w:t>* Automate and manage environments.</w:t>
+      </w:r>
+    </w:p>
+    <w:p>
+      <w:r>
+        <w:t>* Test-data management for QA-Engineer, Developer and the test-automation.</w:t>
+      </w:r>
+    </w:p>
+    <w:p>
+      <w:r>
+        <w:t>* Gives support for unit-test</w:t>
+      </w:r>
+    </w:p>
+    <w:p>
+      <w:r>
+        <w:t xml:space="preserve">  * not necessarily how these tests have been implemented but what the tests cover and if they have value.</w:t>
+      </w:r>
+    </w:p>
+    <w:p>
+      <w:r>
+        <w:t>* Gives support for implementing the technical part of DevOps.</w:t>
+      </w:r>
+    </w:p>
+    <w:p/>
+    <w:p>
+      <w:r>
+        <w:t>Both support the team with:</w:t>
+      </w:r>
+    </w:p>
+    <w:p/>
+    <w:p>
+      <w:r>
+        <w:t>* Steady communication in all directions to communicate</w:t>
+      </w:r>
+    </w:p>
+    <w:p>
+      <w:r>
+        <w:t xml:space="preserve">  * the current state of the software</w:t>
+      </w:r>
+    </w:p>
+    <w:p>
+      <w:r>
+        <w:t xml:space="preserve">  * findings and issues</w:t>
+      </w:r>
+    </w:p>
+    <w:p>
+      <w:r>
+        <w:lastRenderedPageBreak/>
+        <w:t xml:space="preserve">  * performance changes (e.g. application takes to</w:t>
+      </w:r>
+      <w:r>
+        <w:t>o</w:t>
+      </w:r>
+      <w:r>
+        <w:t xml:space="preserve"> long to load and UI test-automation fails therefore)</w:t>
+      </w:r>
+    </w:p>
+    <w:p>
+      <w:r>
+        <w:t>* Challenging Requirements and User-Stories</w:t>
+      </w:r>
+    </w:p>
+    <w:p>
+      <w:r>
+        <w:t xml:space="preserve">  * Working with the stakeholder and BRs as early as possible together on creating meaningful and valuable requirements, epics and stories.</w:t>
+      </w:r>
+    </w:p>
+    <w:p/>
+    <w:p>
+      <w:r>
+        <w:t>During the description of the individual roles, we mentioned requirements user-stories and acceptance criteria, quite a bit, also it's part of the quality hopper, therefore we'll give you a very brief look at our take on that. Briefly because that is a topic which could fill a</w:t>
+      </w:r>
+      <w:r>
+        <w:t>n a</w:t>
+      </w:r>
+      <w:r>
+        <w:t>rticle by itself and we don't want to overdo it.</w:t>
+      </w:r>
+    </w:p>
+    <w:p/>
+    <w:p>
+      <w:r>
+        <w:t>### Requirements</w:t>
+      </w:r>
+    </w:p>
+    <w:p/>
+    <w:p>
+      <w:r>
+        <w:t>Imagine the following scenario. You work in an agile team; it's beginning of week two in your iteration. The daily just started when the stakeholder joins in. This happens sometimes, so no reason to worry. The daily shows, that you are on the right track and if nothing unexpected happens, then you could reach all goals for that iteration, which motivates the team just a bit more. However, before the daily ended the stakeholder wanted to say something.</w:t>
+      </w:r>
+    </w:p>
+    <w:p>
+      <w:r>
+        <w:t>"Guys, we need a digital whiteboard, by the end of the next iteration!" - silence.</w:t>
+      </w:r>
+    </w:p>
+    <w:p>
+      <w:r>
+        <w:t>Finally, one of your team members askes the important questions.</w:t>
+      </w:r>
+    </w:p>
+    <w:p>
+      <w:r>
+        <w:t>"A what? What for? Why don't we use one of the hundredth solutions out there?"</w:t>
+      </w:r>
+    </w:p>
+    <w:p>
+      <w:r>
+        <w:t>Vaguely the stakeholder starts to explain what he needs but doesn't go into much details. As he thinks you have all the information you need, he just leaves with the words, we are agile, this should be no problem.</w:t>
+      </w:r>
+    </w:p>
+    <w:p>
+      <w:r>
+        <w:t>Don't get us wrong, this story is exaggerated, we dearly hope that we don't have to work with this kind of people but the essence of the story</w:t>
+      </w:r>
+      <w:r>
+        <w:t xml:space="preserve">, that we need more detailed </w:t>
+      </w:r>
+      <w:r>
+        <w:t>requirements</w:t>
+      </w:r>
+      <w:r>
+        <w:t xml:space="preserve"> and a better picture of the stakeholders expectations, </w:t>
+      </w:r>
+      <w:r>
+        <w:t>is true, and happens all the time.</w:t>
+      </w:r>
+    </w:p>
+    <w:p/>
+    <w:p>
+      <w:r>
+        <w:t>&lt;span style="display:block;text-align:center"&gt;![Expectations](images\expectations.png)&lt;/span&gt;</w:t>
+      </w:r>
+    </w:p>
+    <w:p/>
+    <w:p>
+      <w:r>
+        <w:t>Without clearly defined requirements</w:t>
+      </w:r>
+      <w:r>
+        <w:t xml:space="preserve">, which we than could use to create well designed </w:t>
+      </w:r>
+      <w:r>
+        <w:t xml:space="preserve">user-stories, we can't hope to build the right software. </w:t>
+      </w:r>
+      <w:r>
+        <w:t>W</w:t>
+      </w:r>
+      <w:r>
+        <w:t>e do understand different things if not clarified properly.</w:t>
+      </w:r>
+    </w:p>
+    <w:p/>
+    <w:p>
+      <w:r>
+        <w:t>**Requirements** should describe the general idea</w:t>
+      </w:r>
+      <w:r>
+        <w:t>.</w:t>
       </w:r>
       <w:r>
         <w:t xml:space="preserve"> </w:t>
       </w:r>
       <w:r>
-        <w:t xml:space="preserve">depending on role in the development team and seniority level  </w:t>
-      </w:r>
-    </w:p>
-    <w:p>
-      <w:r>
-        <w:t>* Domain knowledge</w:t>
-      </w:r>
-    </w:p>
-    <w:p>
-      <w:r>
-        <w:t>* Team player</w:t>
-      </w:r>
-    </w:p>
-    <w:p>
-      <w:r>
-        <w:t xml:space="preserve">  * Software grows more complex, there is not one software project with commercial success which is implemented by one person alone the days of nerdy hackers who sit in a dark cellar and don't talk to anybody are over. Software-development is a team sport, there is no way around it.</w:t>
-      </w:r>
-    </w:p>
-    <w:p>
-      <w:r>
-        <w:t>* Steady communication</w:t>
-      </w:r>
-    </w:p>
-    <w:p>
-      <w:r>
-        <w:t xml:space="preserve">  * As every other role a developer also needs to provide steady communication. Where are issues expected or unexpected, what is the status of the product, resource problems, technical debt, medium to big refactoring needs - especially if the team must work with legacy code.</w:t>
-      </w:r>
-    </w:p>
-    <w:p>
-      <w:r>
-        <w:t>* Apply coding and architectural guidelines by</w:t>
-      </w:r>
-    </w:p>
-    <w:p>
-      <w:r>
-        <w:t xml:space="preserve">  * reviewing </w:t>
-      </w:r>
-      <w:r>
-        <w:t>c</w:t>
-      </w:r>
-      <w:r>
-        <w:t>ode.</w:t>
-      </w:r>
-    </w:p>
-    <w:p>
-      <w:r>
-        <w:t xml:space="preserve">  * practicing clean code.</w:t>
-      </w:r>
-    </w:p>
-    <w:p>
-      <w:r>
-        <w:t xml:space="preserve">  * applying SOLID principals.</w:t>
-      </w:r>
-    </w:p>
-    <w:p>
-      <w:r>
-        <w:t xml:space="preserve">  * using pair-programming as a tool to transfer knowledge and work on critical and high-risk changes and additions. </w:t>
-      </w:r>
-    </w:p>
-    <w:p>
-      <w:r>
-        <w:t xml:space="preserve">* </w:t>
-      </w:r>
-      <w:r>
-        <w:t>c</w:t>
-      </w:r>
-      <w:r>
-        <w:t xml:space="preserve">hallenging </w:t>
-      </w:r>
-      <w:r>
-        <w:t>r</w:t>
-      </w:r>
-      <w:r>
-        <w:t>equirements and user stories</w:t>
-      </w:r>
-    </w:p>
-    <w:p>
-      <w:r>
-        <w:t xml:space="preserve">  * This is most important to get the user stories and acceptance criteria, development-teams need to successfully implement features.</w:t>
-      </w:r>
-    </w:p>
-    <w:p>
-      <w:r>
-        <w:t>* Implementing unit- and integration-tests simultaneous with the feature.</w:t>
-      </w:r>
-    </w:p>
-    <w:p/>
-    <w:p>
-      <w:r>
-        <w:t>##### (Test) Automation Engineer, Quality Engineer</w:t>
-      </w:r>
-    </w:p>
-    <w:p/>
-    <w:p>
-      <w:r>
-        <w:t xml:space="preserve">A well-trained Quality Engineer (doesn't matter if manual or automation engineer), should bring a vast knowledge of quality and well establish quality mindset into his team. Test-planning, -design, -execution and implementation of automated tests is the daily business of a person working in QA, but before that the experience of a QA-Engineer can be used to setup a quality friendly organisation. Challenging </w:t>
-      </w:r>
-      <w:r>
-        <w:t>r</w:t>
-      </w:r>
-      <w:r>
-        <w:t>equirements and cooperate with stakeholders and BRs during defining user-stories and acceptance criteria especially with the view for flaws in behavioural design during the early stages of a software lifecycle, are important skills which a QA-Engineer should have and put to use in a way that the whole team profits and learns from it.</w:t>
-      </w:r>
-    </w:p>
-    <w:p/>
-    <w:p>
-      <w:r>
-        <w:t>QA-Engineer - manual testing supports the team with:</w:t>
-      </w:r>
-    </w:p>
-    <w:p/>
-    <w:p>
-      <w:r>
-        <w:t>* Finding bugs (technical &amp; conceptional)</w:t>
-      </w:r>
-    </w:p>
-    <w:p>
-      <w:r>
-        <w:t>* Explorative testing of new features</w:t>
-      </w:r>
-    </w:p>
-    <w:p>
-      <w:r>
-        <w:t>* Designing test</w:t>
-      </w:r>
-    </w:p>
-    <w:p>
-      <w:r>
-        <w:t>* Planning test-execution for releases as well as user-acceptance-test</w:t>
-      </w:r>
-    </w:p>
-    <w:p/>
-    <w:p>
-      <w:r>
-        <w:t>Test Automation-Engineer supports the team with:</w:t>
-      </w:r>
-    </w:p>
-    <w:p/>
-    <w:p>
-      <w:r>
-        <w:t>* Implementing regressions tests on different levels (UI, DB, API, Integration, end-to-end, …) and creating therefor a safety net.</w:t>
-      </w:r>
-    </w:p>
-    <w:p>
-      <w:r>
-        <w:t>* Automate and manage environments.</w:t>
-      </w:r>
-    </w:p>
-    <w:p>
-      <w:r>
-        <w:t>* Test-data management for QA-Engineer, Developer and the test-automation.</w:t>
-      </w:r>
-    </w:p>
-    <w:p>
-      <w:r>
-        <w:t>* Gives support for unit-test</w:t>
-      </w:r>
-    </w:p>
-    <w:p>
-      <w:r>
-        <w:t xml:space="preserve">  * not necessarily how these tests have been implemented but what the tests cover and if they have value.</w:t>
-      </w:r>
-    </w:p>
-    <w:p>
-      <w:r>
-        <w:t>* Gives support for implementing the technical part of DevOps.</w:t>
-      </w:r>
-    </w:p>
-    <w:p/>
-    <w:p>
-      <w:r>
-        <w:t>Both support the team with:</w:t>
-      </w:r>
-    </w:p>
-    <w:p/>
-    <w:p>
-      <w:r>
-        <w:t>* Steady communication in all directions to communicate</w:t>
-      </w:r>
-    </w:p>
-    <w:p>
-      <w:r>
-        <w:t xml:space="preserve">  * the current state of the software</w:t>
-      </w:r>
-    </w:p>
-    <w:p>
-      <w:r>
-        <w:t xml:space="preserve">  * findings and issues</w:t>
-      </w:r>
-    </w:p>
-    <w:p>
-      <w:r>
-        <w:lastRenderedPageBreak/>
-        <w:t xml:space="preserve">  * performance changes (e.g. application takes to long to load and UI test-automation fails therefore)</w:t>
-      </w:r>
-    </w:p>
-    <w:p>
-      <w:r>
-        <w:t>* Challenging Requirements and User-Stories</w:t>
-      </w:r>
-    </w:p>
-    <w:p>
-      <w:r>
-        <w:t xml:space="preserve">  * Working with the stakeholder and BRs as early as possible together on creating meaningful and valuable requirements, epics and stories.</w:t>
-      </w:r>
-    </w:p>
-    <w:p/>
-    <w:p>
-      <w:r>
-        <w:t>During the description of the individual roles, we mentioned requirements user-stories and acceptance criteria, quite a bit, also it's part of the quality hopper, therefore we'll give you a very brief look at our take on that. Briefly because that is a topic which could fill article by itself and we don't want to overdo it.</w:t>
-      </w:r>
-    </w:p>
-    <w:p/>
-    <w:p>
-      <w:r>
-        <w:t>### Requirements</w:t>
-      </w:r>
-    </w:p>
-    <w:p/>
-    <w:p>
-      <w:r>
-        <w:t>Imagine the following scenario. You work in an agile team; it's beginning of week two in your iteration. The daily just started when the stakeholder joins in. This happens sometimes, so no reason to worry. The daily shows, that you are on the right track and if nothing unexpected happens, then you could reach all goals for that iteration, which motivates the team just a bit more. However, before the daily ended the stakeholder wanted to say something.</w:t>
-      </w:r>
-    </w:p>
-    <w:p>
-      <w:r>
-        <w:t>"Guys, we need a digital whiteboard, by the end of the next iteration!" - silence.</w:t>
-      </w:r>
-    </w:p>
-    <w:p>
-      <w:r>
-        <w:t>Finally, one of your team members askes the important questions.</w:t>
-      </w:r>
-    </w:p>
-    <w:p>
-      <w:r>
-        <w:t>"A what? What for? Why don't we use one of the hundredth solutions out there?"</w:t>
-      </w:r>
-    </w:p>
-    <w:p>
-      <w:r>
-        <w:t>Vaguely the stakeholder starts to explain what he needs but doesn't go into much details. As he thinks you have all the information you need, he just leaves with the words, we are agile, this should be no problem.</w:t>
-      </w:r>
-    </w:p>
-    <w:p>
-      <w:r>
-        <w:t>Don't get us wrong, this story is exaggerated, we dearly hope that we don't have to work with this kind of people but, the essence of the story</w:t>
-      </w:r>
-      <w:r>
-        <w:t xml:space="preserve">, that we need more detailed </w:t>
-      </w:r>
-      <w:r>
-        <w:t>requirements</w:t>
-      </w:r>
-      <w:r>
-        <w:t xml:space="preserve"> and a better picture of the stakeholders expectations, </w:t>
-      </w:r>
-      <w:r>
-        <w:t>is true, and happens all the time.</w:t>
-      </w:r>
-    </w:p>
-    <w:p/>
-    <w:p>
-      <w:r>
-        <w:t>&lt;span style="display:block;text-align:center"&gt;![Expectations](images\expectations.png)&lt;/span&gt;</w:t>
-      </w:r>
-    </w:p>
-    <w:p/>
-    <w:p>
-      <w:r>
-        <w:t>Without clearly defined requirements</w:t>
-      </w:r>
-      <w:r>
-        <w:t xml:space="preserve">, which we than could use to create well designed </w:t>
-      </w:r>
-      <w:r>
-        <w:t>user-stories, we can't hope to build the right software. we do understand different things if not clarified properly.</w:t>
-      </w:r>
-    </w:p>
-    <w:p/>
-    <w:p>
-      <w:r>
-        <w:t>**Requirements** should describe the general idea it can be very detailed but must not be. To describe a requirement more detailed you could use Epics. &lt;br&gt;</w:t>
+        <w:t>I</w:t>
+      </w:r>
+      <w:r>
+        <w:t>t can be very detailed but</w:t>
+      </w:r>
+      <w:r>
+        <w:t xml:space="preserve"> doesn’t </w:t>
+      </w:r>
+      <w:r>
+        <w:t>have to</w:t>
+      </w:r>
+      <w:r>
+        <w:t>. To describe a requirement more detailed you could use Epics. &lt;br&gt;</w:t>
       </w:r>
     </w:p>
     <w:p>
@@ -642,12 +792,24 @@
         <w:t>c</w:t>
       </w:r>
       <w:r>
-        <w:t>riteria &lt;br&gt;</w:t>
-      </w:r>
-    </w:p>
-    <w:p>
-      <w:r>
-        <w:t>**Acceptance Criteria** help as to distinct the goal of a story. They give us behaviour for different situation and edge cases. Behaviour Driven Development (BDD)</w:t>
+        <w:t>riteria</w:t>
+      </w:r>
+      <w:r>
+        <w:t>.</w:t>
+      </w:r>
+      <w:r>
+        <w:t xml:space="preserve"> &lt;br&gt;</w:t>
+      </w:r>
+    </w:p>
+    <w:p>
+      <w:r>
+        <w:t>**Acceptance Criteria** help as to distinct the goal of a story. They give us behaviour for different situation</w:t>
+      </w:r>
+      <w:r>
+        <w:t>s</w:t>
+      </w:r>
+      <w:r>
+        <w:t xml:space="preserve"> and edge cases. Behaviour Driven Development (BDD)</w:t>
       </w:r>
       <w:r>
         <w:t>, or</w:t>
@@ -704,10 +866,10 @@
         <w:t xml:space="preserve"> </w:t>
       </w:r>
       <w:r>
-        <w:t>only the</w:t>
-      </w:r>
-      <w:r>
-        <w:t xml:space="preserve"> describe</w:t>
+        <w:t xml:space="preserve">only </w:t>
+      </w:r>
+      <w:r>
+        <w:t>describe</w:t>
       </w:r>
       <w:r>
         <w:t xml:space="preserve"> behaviour. The </w:t>
@@ -743,10 +905,7 @@
         <w:t xml:space="preserve"> based and </w:t>
       </w:r>
       <w:r>
-        <w:t>uses</w:t>
-      </w:r>
-      <w:r>
-        <w:t xml:space="preserve"> </w:t>
+        <w:t xml:space="preserve">uses </w:t>
       </w:r>
       <w:r>
         <w:t xml:space="preserve">only a couple of keywords. </w:t>
@@ -800,7 +959,25 @@
     <w:p/>
     <w:p>
       <w:r>
-        <w:t>Quality needs people who can communicate take and give feedback without making it personal. To form a quality mindset means to understand that every person in a team has his own responsibility regarding quality, which only ends if the project is terminated.</w:t>
+        <w:t>Quality needs people who can communicate</w:t>
+      </w:r>
+      <w:r>
+        <w:t>,</w:t>
+      </w:r>
+      <w:r>
+        <w:t xml:space="preserve"> take and give feedback without making it personal</w:t>
+      </w:r>
+      <w:r>
+        <w:t>ly</w:t>
+      </w:r>
+      <w:r>
+        <w:t>. To form a quality mindset means to understand that every person in a team has his</w:t>
+      </w:r>
+      <w:r>
+        <w:t xml:space="preserve"> or her</w:t>
+      </w:r>
+      <w:r>
+        <w:t xml:space="preserve"> own responsibility regarding quality, which only ends if the project is terminated.</w:t>
       </w:r>
     </w:p>
     <w:p>
@@ -813,7 +990,6 @@
       <w:r>
         <w:t>**In Part three** we'll cover categories of projects and how to select the right project for your needs. How to setup a quality friendly technical environment in which it is possible to deliver quality before we move into testing the software.</w:t>
       </w:r>
-      <w:bookmarkEnd w:id="0"/>
     </w:p>
     <w:sectPr>
       <w:pgSz w:w="11906" w:h="16838"/>
@@ -823,10 +999,6 @@
     </w:sectPr>
   </w:body>
 </w:document>
-</file>
-
-<file path=word/numbering.xml><?xml version="1.0" encoding="utf-8"?>
-<w:numbering xmlns:wpc="http://schemas.microsoft.com/office/word/2010/wordprocessingCanvas" xmlns:cx="http://schemas.microsoft.com/office/drawing/2014/chartex" xmlns:cx1="http://schemas.microsoft.com/office/drawing/2015/9/8/chartex" xmlns:cx2="http://schemas.microsoft.com/office/drawing/2015/10/21/chartex" xmlns:cx3="http://schemas.microsoft.com/office/drawing/2016/5/9/chartex" xmlns:cx4="http://schemas.microsoft.com/office/drawing/2016/5/10/chartex" xmlns:cx5="http://schemas.microsoft.com/office/drawing/2016/5/11/chartex" xmlns:cx6="http://schemas.microsoft.com/office/drawing/2016/5/12/chartex" xmlns:cx7="http://schemas.microsoft.com/office/drawing/2016/5/13/chartex" xmlns:cx8="http://schemas.microsoft.com/office/drawing/2016/5/14/chartex" xmlns:mc="http://schemas.openxmlformats.org/markup-compatibility/2006" xmlns:aink="http://schemas.microsoft.com/office/drawing/2016/ink" xmlns:am3d="http://schemas.microsoft.com/office/drawing/2017/model3d" xmlns:o="urn:schemas-microsoft-com:office:office" xmlns:r="http://schemas.openxmlformats.org/officeDocument/2006/relationships" xmlns:m="http://schemas.openxmlformats.org/officeDocument/2006/math" xmlns:v="urn:schemas-microsoft-com:vml" xmlns:wp14="http://schemas.microsoft.com/office/word/2010/wordprocessingDrawing" xmlns:wp="http://schemas.openxmlformats.org/drawingml/2006/wordprocessingDrawing" xmlns:w10="urn:schemas-microsoft-com:office:word" xmlns:w="http://schemas.openxmlformats.org/wordprocessingml/2006/main" xmlns:w14="http://schemas.microsoft.com/office/word/2010/wordml" xmlns:w15="http://schemas.microsoft.com/office/word/2012/wordml" xmlns:w16cid="http://schemas.microsoft.com/office/word/2016/wordml/cid" xmlns:w16se="http://schemas.microsoft.com/office/word/2015/wordml/symex" xmlns:wpg="http://schemas.microsoft.com/office/word/2010/wordprocessingGroup" xmlns:wpi="http://schemas.microsoft.com/office/word/2010/wordprocessingInk" xmlns:wne="http://schemas.microsoft.com/office/word/2006/wordml" xmlns:wps="http://schemas.microsoft.com/office/word/2010/wordprocessingShape" mc:Ignorable="w14 w15 w16se w16cid wp14"/>
 </file>
 
 <file path=word/styles.xml><?xml version="1.0" encoding="utf-8"?>
@@ -1389,6 +1561,16 @@
       <w:shd w:val="clear" w:color="auto" w:fill="E1DFDD"/>
     </w:rPr>
   </w:style>
+  <w:style w:type="paragraph" w:styleId="Revision">
+    <w:name w:val="Revision"/>
+    <w:hidden/>
+    <w:uiPriority w:val="99"/>
+    <w:semiHidden/>
+    <w:rsid w:val="00B82C5D"/>
+    <w:pPr>
+      <w:spacing w:after="0" w:line="240" w:lineRule="auto"/>
+    </w:pPr>
+  </w:style>
 </w:styles>
 </file>
 
@@ -1692,7 +1874,7 @@
 </file>
 
 <file path=customXml/itemProps1.xml><?xml version="1.0" encoding="utf-8"?>
-<ds:datastoreItem xmlns:ds="http://schemas.openxmlformats.org/officeDocument/2006/customXml" ds:itemID="{3031D4AE-F9F8-4810-A49E-C41AF6E0E16F}">
+<ds:datastoreItem xmlns:ds="http://schemas.openxmlformats.org/officeDocument/2006/customXml" ds:itemID="{EAAA8820-53E3-4A3C-8D9B-2E6BF4519F79}">
   <ds:schemaRefs>
     <ds:schemaRef ds:uri="http://schemas.openxmlformats.org/officeDocument/2006/bibliography"/>
   </ds:schemaRefs>

</xml_diff>